<commit_message>
w9 done gotta takes notes maaaaaaaaaaan I cba
</commit_message>
<xml_diff>
--- a/Units/U4 W9 Submit Task.docx
+++ b/Units/U4 W9 Submit Task.docx
@@ -1,6 +1,6 @@
 
 <file path=word/document.xml><?xml version="1.0" encoding="utf-8"?>
-<w:document xmlns:wpc="http://schemas.microsoft.com/office/word/2010/wordprocessingCanvas" xmlns:cx="http://schemas.microsoft.com/office/drawing/2014/chartex" xmlns:cx1="http://schemas.microsoft.com/office/drawing/2015/9/8/chartex" xmlns:cx2="http://schemas.microsoft.com/office/drawing/2015/10/21/chartex" xmlns:cx3="http://schemas.microsoft.com/office/drawing/2016/5/9/chartex" xmlns:cx4="http://schemas.microsoft.com/office/drawing/2016/5/10/chartex" xmlns:cx5="http://schemas.microsoft.com/office/drawing/2016/5/11/chartex" xmlns:cx6="http://schemas.microsoft.com/office/drawing/2016/5/12/chartex" xmlns:cx7="http://schemas.microsoft.com/office/drawing/2016/5/13/chartex" xmlns:cx8="http://schemas.microsoft.com/office/drawing/2016/5/14/chartex" xmlns:mc="http://schemas.openxmlformats.org/markup-compatibility/2006" xmlns:aink="http://schemas.microsoft.com/office/drawing/2016/ink" xmlns:am3d="http://schemas.microsoft.com/office/drawing/2017/model3d" xmlns:o="urn:schemas-microsoft-com:office:office" xmlns:r="http://schemas.openxmlformats.org/officeDocument/2006/relationships" xmlns:m="http://schemas.openxmlformats.org/officeDocument/2006/math" xmlns:v="urn:schemas-microsoft-com:vml" xmlns:wp14="http://schemas.microsoft.com/office/word/2010/wordprocessingDrawing" xmlns:wp="http://schemas.openxmlformats.org/drawingml/2006/wordprocessingDrawing" xmlns:w10="urn:schemas-microsoft-com:office:word" xmlns:w="http://schemas.openxmlformats.org/wordprocessingml/2006/main" xmlns:w14="http://schemas.microsoft.com/office/word/2010/wordml" xmlns:w15="http://schemas.microsoft.com/office/word/2012/wordml" xmlns:w16cid="http://schemas.microsoft.com/office/word/2016/wordml/cid" xmlns:w16se="http://schemas.microsoft.com/office/word/2015/wordml/symex" xmlns:wpg="http://schemas.microsoft.com/office/word/2010/wordprocessingGroup" xmlns:wpi="http://schemas.microsoft.com/office/word/2010/wordprocessingInk" xmlns:wne="http://schemas.microsoft.com/office/word/2006/wordml" xmlns:wps="http://schemas.microsoft.com/office/word/2010/wordprocessingShape" mc:Ignorable="w14 w15 w16se w16cid wp14">
+<w:document xmlns:wpc="http://schemas.microsoft.com/office/word/2010/wordprocessingCanvas" xmlns:cx="http://schemas.microsoft.com/office/drawing/2014/chartex" xmlns:cx1="http://schemas.microsoft.com/office/drawing/2015/9/8/chartex" xmlns:cx2="http://schemas.microsoft.com/office/drawing/2015/10/21/chartex" xmlns:cx3="http://schemas.microsoft.com/office/drawing/2016/5/9/chartex" xmlns:cx4="http://schemas.microsoft.com/office/drawing/2016/5/10/chartex" xmlns:cx5="http://schemas.microsoft.com/office/drawing/2016/5/11/chartex" xmlns:cx6="http://schemas.microsoft.com/office/drawing/2016/5/12/chartex" xmlns:cx7="http://schemas.microsoft.com/office/drawing/2016/5/13/chartex" xmlns:cx8="http://schemas.microsoft.com/office/drawing/2016/5/14/chartex" xmlns:mc="http://schemas.openxmlformats.org/markup-compatibility/2006" xmlns:aink="http://schemas.microsoft.com/office/drawing/2016/ink" xmlns:am3d="http://schemas.microsoft.com/office/drawing/2017/model3d" xmlns:o="urn:schemas-microsoft-com:office:office" xmlns:oel="http://schemas.microsoft.com/office/2019/extlst" xmlns:r="http://schemas.openxmlformats.org/officeDocument/2006/relationships" xmlns:m="http://schemas.openxmlformats.org/officeDocument/2006/math" xmlns:v="urn:schemas-microsoft-com:vml" xmlns:wp14="http://schemas.microsoft.com/office/word/2010/wordprocessingDrawing" xmlns:wp="http://schemas.openxmlformats.org/drawingml/2006/wordprocessingDrawing" xmlns:w10="urn:schemas-microsoft-com:office:word" xmlns:w="http://schemas.openxmlformats.org/wordprocessingml/2006/main" xmlns:w14="http://schemas.microsoft.com/office/word/2010/wordml" xmlns:w15="http://schemas.microsoft.com/office/word/2012/wordml" xmlns:w16cex="http://schemas.microsoft.com/office/word/2018/wordml/cex" xmlns:w16cid="http://schemas.microsoft.com/office/word/2016/wordml/cid" xmlns:w16="http://schemas.microsoft.com/office/word/2018/wordml" xmlns:w16du="http://schemas.microsoft.com/office/word/2023/wordml/word16du" xmlns:w16sdtdh="http://schemas.microsoft.com/office/word/2020/wordml/sdtdatahash" xmlns:w16se="http://schemas.microsoft.com/office/word/2015/wordml/symex" xmlns:wpg="http://schemas.microsoft.com/office/word/2010/wordprocessingGroup" xmlns:wpi="http://schemas.microsoft.com/office/word/2010/wordprocessingInk" xmlns:wne="http://schemas.microsoft.com/office/word/2006/wordml" xmlns:wps="http://schemas.microsoft.com/office/word/2010/wordprocessingShape" mc:Ignorable="w14 w15 w16se w16cid w16 w16cex w16sdtdh w16du wp14">
   <w:body>
     <w:p>
       <w:r>
@@ -24,10 +24,13 @@
     </w:p>
     <w:p>
       <w:r>
+        <w:rPr>
+          <w:noProof/>
+        </w:rPr>
         <w:drawing>
-          <wp:inline distT="0" distB="0" distL="0" distR="0" wp14:anchorId="342F4457" wp14:editId="5A9366DA">
-            <wp:extent cx="2738956" cy="3290935"/>
-            <wp:effectExtent l="0" t="0" r="4445" b="5080"/>
+          <wp:inline distT="0" distB="0" distL="0" distR="0" wp14:anchorId="225C9686" wp14:editId="3C929671">
+            <wp:extent cx="5486400" cy="6592067"/>
+            <wp:effectExtent l="0" t="0" r="0" b="0"/>
             <wp:docPr id="1" name="Picture 1"/>
             <wp:cNvGraphicFramePr>
               <a:graphicFrameLocks xmlns:a="http://schemas.openxmlformats.org/drawingml/2006/main" noChangeAspect="1"/>
@@ -40,7 +43,7 @@
                     <pic:cNvPicPr/>
                   </pic:nvPicPr>
                   <pic:blipFill>
-                    <a:blip r:embed="rId4"/>
+                    <a:blip r:embed="rId5"/>
                     <a:stretch>
                       <a:fillRect/>
                     </a:stretch>
@@ -48,7 +51,7 @@
                   <pic:spPr>
                     <a:xfrm>
                       <a:off x="0" y="0"/>
-                      <a:ext cx="2763949" cy="3320964"/>
+                      <a:ext cx="5541250" cy="6657971"/>
                     </a:xfrm>
                     <a:prstGeom prst="rect">
                       <a:avLst/>
@@ -63,13 +66,1396 @@
     </w:p>
     <w:p>
       <w:r>
+        <w:rPr>
+          <w:rFonts w:ascii="Aptos" w:eastAsia="Times New Roman" w:hAnsi="Aptos" w:cs="Times New Roman"/>
+          <w:sz w:val="24"/>
+          <w:szCs w:val="24"/>
+          <w:lang w:eastAsia="en-AU"/>
+        </w:rPr>
+        <w:t>Iteration 1:</w:t>
+      </w:r>
+    </w:p>
+    <w:p>
+      <w:pPr>
+        <w:numPr>
+          <w:ilvl w:val="0"/>
+          <w:numId w:val="4"/>
+        </w:numPr>
+        <w:spacing w:before="100" w:beforeAutospacing="1" w:after="100" w:afterAutospacing="1" w:line="240" w:lineRule="auto"/>
+        <w:rPr>
+          <w:rFonts w:ascii="Aptos" w:eastAsia="Times New Roman" w:hAnsi="Aptos" w:cs="Times New Roman"/>
+          <w:sz w:val="24"/>
+          <w:szCs w:val="24"/>
+          <w:lang w:eastAsia="en-AU"/>
+        </w:rPr>
+      </w:pPr>
+      <w:r>
+        <w:rPr>
+          <w:rFonts w:ascii="Aptos" w:eastAsia="Times New Roman" w:hAnsi="Aptos" w:cs="Times New Roman"/>
+          <w:sz w:val="24"/>
+          <w:szCs w:val="24"/>
+          <w:lang w:eastAsia="en-AU"/>
+        </w:rPr>
+        <w:t>State: A</w:t>
+      </w:r>
+    </w:p>
+    <w:p>
+      <w:pPr>
+        <w:numPr>
+          <w:ilvl w:val="0"/>
+          <w:numId w:val="4"/>
+        </w:numPr>
+        <w:spacing w:before="100" w:beforeAutospacing="1" w:after="100" w:afterAutospacing="1" w:line="240" w:lineRule="auto"/>
+        <w:rPr>
+          <w:rFonts w:ascii="Aptos" w:eastAsia="Times New Roman" w:hAnsi="Aptos" w:cs="Times New Roman"/>
+          <w:sz w:val="24"/>
+          <w:szCs w:val="24"/>
+          <w:lang w:eastAsia="en-AU"/>
+        </w:rPr>
+      </w:pPr>
+      <w:r>
+        <w:rPr>
+          <w:rFonts w:ascii="Aptos" w:eastAsia="Times New Roman" w:hAnsi="Aptos" w:cs="Times New Roman"/>
+          <w:sz w:val="24"/>
+          <w:szCs w:val="24"/>
+          <w:lang w:eastAsia="en-AU"/>
+        </w:rPr>
+        <w:t xml:space="preserve">Head: On </w:t>
+      </w:r>
+      <w:r>
+        <w:rPr>
+          <w:rFonts w:ascii="Aptos" w:eastAsia="Times New Roman" w:hAnsi="Aptos" w:cs="Courier New"/>
+          <w:sz w:val="20"/>
+          <w:szCs w:val="20"/>
+          <w:lang w:eastAsia="en-AU"/>
+        </w:rPr>
+        <w:t>1</w:t>
+      </w:r>
+      <w:r>
+        <w:rPr>
+          <w:rFonts w:ascii="Aptos" w:eastAsia="Times New Roman" w:hAnsi="Aptos" w:cs="Times New Roman"/>
+          <w:sz w:val="24"/>
+          <w:szCs w:val="24"/>
+          <w:lang w:eastAsia="en-AU"/>
+        </w:rPr>
+        <w:t xml:space="preserve"> (last </w:t>
+      </w:r>
+      <w:r>
+        <w:rPr>
+          <w:rFonts w:ascii="Aptos" w:eastAsia="Times New Roman" w:hAnsi="Aptos" w:cs="Courier New"/>
+          <w:sz w:val="20"/>
+          <w:szCs w:val="20"/>
+          <w:lang w:eastAsia="en-AU"/>
+        </w:rPr>
+        <w:t>1</w:t>
+      </w:r>
+      <w:r>
+        <w:rPr>
+          <w:rFonts w:ascii="Aptos" w:eastAsia="Times New Roman" w:hAnsi="Aptos" w:cs="Times New Roman"/>
+          <w:sz w:val="24"/>
+          <w:szCs w:val="24"/>
+          <w:lang w:eastAsia="en-AU"/>
+        </w:rPr>
+        <w:t xml:space="preserve"> on the right)</w:t>
+      </w:r>
+    </w:p>
+    <w:p>
+      <w:pPr>
+        <w:numPr>
+          <w:ilvl w:val="0"/>
+          <w:numId w:val="4"/>
+        </w:numPr>
+        <w:spacing w:before="100" w:beforeAutospacing="1" w:after="100" w:afterAutospacing="1" w:line="240" w:lineRule="auto"/>
+        <w:rPr>
+          <w:rFonts w:ascii="Aptos" w:eastAsia="Times New Roman" w:hAnsi="Aptos" w:cs="Times New Roman"/>
+          <w:sz w:val="24"/>
+          <w:szCs w:val="24"/>
+          <w:lang w:eastAsia="en-AU"/>
+        </w:rPr>
+      </w:pPr>
+      <w:r>
+        <w:rPr>
+          <w:rFonts w:ascii="Aptos" w:eastAsia="Times New Roman" w:hAnsi="Aptos" w:cs="Times New Roman"/>
+          <w:sz w:val="24"/>
+          <w:szCs w:val="24"/>
+          <w:lang w:eastAsia="en-AU"/>
+        </w:rPr>
+        <w:t xml:space="preserve">Action: According to the table, write </w:t>
+      </w:r>
+      <w:r>
+        <w:rPr>
+          <w:rFonts w:ascii="Aptos" w:eastAsia="Times New Roman" w:hAnsi="Aptos" w:cs="Courier New"/>
+          <w:sz w:val="20"/>
+          <w:szCs w:val="20"/>
+          <w:lang w:eastAsia="en-AU"/>
+        </w:rPr>
+        <w:t>1</w:t>
+      </w:r>
+      <w:r>
+        <w:rPr>
+          <w:rFonts w:ascii="Aptos" w:eastAsia="Times New Roman" w:hAnsi="Aptos" w:cs="Times New Roman"/>
+          <w:sz w:val="24"/>
+          <w:szCs w:val="24"/>
+          <w:lang w:eastAsia="en-AU"/>
+        </w:rPr>
+        <w:t>, move left, and transition to state B.</w:t>
+      </w:r>
+    </w:p>
+    <w:p>
+      <w:pPr>
+        <w:numPr>
+          <w:ilvl w:val="0"/>
+          <w:numId w:val="4"/>
+        </w:numPr>
+        <w:spacing w:before="100" w:beforeAutospacing="1" w:after="100" w:afterAutospacing="1" w:line="240" w:lineRule="auto"/>
+        <w:rPr>
+          <w:rFonts w:ascii="Aptos" w:eastAsia="Times New Roman" w:hAnsi="Aptos" w:cs="Times New Roman"/>
+          <w:sz w:val="24"/>
+          <w:szCs w:val="24"/>
+          <w:lang w:eastAsia="en-AU"/>
+        </w:rPr>
+      </w:pPr>
+      <w:r>
+        <w:rPr>
+          <w:rFonts w:ascii="Aptos" w:eastAsia="Times New Roman" w:hAnsi="Aptos" w:cs="Times New Roman"/>
+          <w:sz w:val="24"/>
+          <w:szCs w:val="24"/>
+          <w:lang w:eastAsia="en-AU"/>
+        </w:rPr>
+        <w:t xml:space="preserve">Tape: </w:t>
+      </w:r>
+      <w:r>
+        <w:rPr>
+          <w:rFonts w:ascii="Aptos" w:eastAsia="Times New Roman" w:hAnsi="Aptos" w:cs="Courier New"/>
+          <w:sz w:val="20"/>
+          <w:szCs w:val="20"/>
+          <w:lang w:eastAsia="en-AU"/>
+        </w:rPr>
+        <w:t>10101</w:t>
+      </w:r>
+    </w:p>
+    <w:p>
+      <w:pPr>
+        <w:numPr>
+          <w:ilvl w:val="0"/>
+          <w:numId w:val="4"/>
+        </w:numPr>
+        <w:spacing w:before="100" w:beforeAutospacing="1" w:after="100" w:afterAutospacing="1" w:line="240" w:lineRule="auto"/>
+        <w:rPr>
+          <w:rFonts w:ascii="Aptos" w:eastAsia="Times New Roman" w:hAnsi="Aptos" w:cs="Times New Roman"/>
+          <w:sz w:val="24"/>
+          <w:szCs w:val="24"/>
+          <w:lang w:eastAsia="en-AU"/>
+        </w:rPr>
+      </w:pPr>
+      <w:r>
+        <w:rPr>
+          <w:rFonts w:ascii="Aptos" w:eastAsia="Times New Roman" w:hAnsi="Aptos" w:cs="Times New Roman"/>
+          <w:sz w:val="24"/>
+          <w:szCs w:val="24"/>
+          <w:lang w:eastAsia="en-AU"/>
+        </w:rPr>
+        <w:t>Next state: B</w:t>
+      </w:r>
+    </w:p>
+    <w:p>
+      <w:pPr>
+        <w:numPr>
+          <w:ilvl w:val="0"/>
+          <w:numId w:val="4"/>
+        </w:numPr>
+        <w:spacing w:before="100" w:beforeAutospacing="1" w:after="100" w:afterAutospacing="1" w:line="240" w:lineRule="auto"/>
+        <w:rPr>
+          <w:rFonts w:ascii="Aptos" w:eastAsia="Times New Roman" w:hAnsi="Aptos" w:cs="Times New Roman"/>
+          <w:sz w:val="24"/>
+          <w:szCs w:val="24"/>
+          <w:lang w:eastAsia="en-AU"/>
+        </w:rPr>
+      </w:pPr>
+      <w:r>
+        <w:rPr>
+          <w:rFonts w:ascii="Aptos" w:eastAsia="Times New Roman" w:hAnsi="Aptos" w:cs="Times New Roman"/>
+          <w:sz w:val="24"/>
+          <w:szCs w:val="24"/>
+          <w:lang w:eastAsia="en-AU"/>
+        </w:rPr>
+        <w:t xml:space="preserve">Next head position: Now on the second </w:t>
+      </w:r>
+      <w:r>
+        <w:rPr>
+          <w:rFonts w:ascii="Aptos" w:eastAsia="Times New Roman" w:hAnsi="Aptos" w:cs="Courier New"/>
+          <w:sz w:val="20"/>
+          <w:szCs w:val="20"/>
+          <w:lang w:eastAsia="en-AU"/>
+        </w:rPr>
+        <w:t>0</w:t>
+      </w:r>
+      <w:r>
+        <w:rPr>
+          <w:rFonts w:ascii="Aptos" w:eastAsia="Times New Roman" w:hAnsi="Aptos" w:cs="Times New Roman"/>
+          <w:sz w:val="24"/>
+          <w:szCs w:val="24"/>
+          <w:lang w:eastAsia="en-AU"/>
+        </w:rPr>
+        <w:t xml:space="preserve"> from the right.</w:t>
+      </w:r>
+    </w:p>
+    <w:p>
+      <w:pPr>
+        <w:spacing w:after="0" w:line="240" w:lineRule="auto"/>
+        <w:rPr>
+          <w:rFonts w:ascii="Aptos" w:eastAsia="Times New Roman" w:hAnsi="Aptos" w:cs="Times New Roman"/>
+          <w:sz w:val="24"/>
+          <w:szCs w:val="24"/>
+          <w:lang w:eastAsia="en-AU"/>
+        </w:rPr>
+      </w:pPr>
+      <w:r>
+        <w:rPr>
+          <w:rFonts w:ascii="Aptos" w:eastAsia="Times New Roman" w:hAnsi="Aptos" w:cs="Times New Roman"/>
+          <w:sz w:val="24"/>
+          <w:szCs w:val="24"/>
+          <w:lang w:eastAsia="en-AU"/>
+        </w:rPr>
+        <w:t>Iteration 2:</w:t>
+      </w:r>
+    </w:p>
+    <w:p>
+      <w:pPr>
+        <w:numPr>
+          <w:ilvl w:val="0"/>
+          <w:numId w:val="5"/>
+        </w:numPr>
+        <w:spacing w:before="100" w:beforeAutospacing="1" w:after="100" w:afterAutospacing="1" w:line="240" w:lineRule="auto"/>
+        <w:rPr>
+          <w:rFonts w:ascii="Aptos" w:eastAsia="Times New Roman" w:hAnsi="Aptos" w:cs="Times New Roman"/>
+          <w:sz w:val="24"/>
+          <w:szCs w:val="24"/>
+          <w:lang w:eastAsia="en-AU"/>
+        </w:rPr>
+      </w:pPr>
+      <w:r>
+        <w:rPr>
+          <w:rFonts w:ascii="Aptos" w:eastAsia="Times New Roman" w:hAnsi="Aptos" w:cs="Times New Roman"/>
+          <w:sz w:val="24"/>
+          <w:szCs w:val="24"/>
+          <w:lang w:eastAsia="en-AU"/>
+        </w:rPr>
+        <w:t>State: B</w:t>
+      </w:r>
+    </w:p>
+    <w:p>
+      <w:pPr>
+        <w:numPr>
+          <w:ilvl w:val="0"/>
+          <w:numId w:val="5"/>
+        </w:numPr>
+        <w:spacing w:before="100" w:beforeAutospacing="1" w:after="100" w:afterAutospacing="1" w:line="240" w:lineRule="auto"/>
+        <w:rPr>
+          <w:rFonts w:ascii="Aptos" w:eastAsia="Times New Roman" w:hAnsi="Aptos" w:cs="Times New Roman"/>
+          <w:sz w:val="24"/>
+          <w:szCs w:val="24"/>
+          <w:lang w:eastAsia="en-AU"/>
+        </w:rPr>
+      </w:pPr>
+      <w:r>
+        <w:rPr>
+          <w:rFonts w:ascii="Aptos" w:eastAsia="Times New Roman" w:hAnsi="Aptos" w:cs="Times New Roman"/>
+          <w:sz w:val="24"/>
+          <w:szCs w:val="24"/>
+          <w:lang w:eastAsia="en-AU"/>
+        </w:rPr>
+        <w:t xml:space="preserve">Head: On </w:t>
+      </w:r>
+      <w:r>
+        <w:rPr>
+          <w:rFonts w:ascii="Aptos" w:eastAsia="Times New Roman" w:hAnsi="Aptos" w:cs="Courier New"/>
+          <w:sz w:val="20"/>
+          <w:szCs w:val="20"/>
+          <w:lang w:eastAsia="en-AU"/>
+        </w:rPr>
+        <w:t>0</w:t>
+      </w:r>
+      <w:r>
+        <w:rPr>
+          <w:rFonts w:ascii="Aptos" w:eastAsia="Times New Roman" w:hAnsi="Aptos" w:cs="Times New Roman"/>
+          <w:sz w:val="24"/>
+          <w:szCs w:val="24"/>
+          <w:lang w:eastAsia="en-AU"/>
+        </w:rPr>
+        <w:t xml:space="preserve"> (second </w:t>
+      </w:r>
+      <w:r>
+        <w:rPr>
+          <w:rFonts w:ascii="Aptos" w:eastAsia="Times New Roman" w:hAnsi="Aptos" w:cs="Courier New"/>
+          <w:sz w:val="20"/>
+          <w:szCs w:val="20"/>
+          <w:lang w:eastAsia="en-AU"/>
+        </w:rPr>
+        <w:t>0</w:t>
+      </w:r>
+      <w:r>
+        <w:rPr>
+          <w:rFonts w:ascii="Aptos" w:eastAsia="Times New Roman" w:hAnsi="Aptos" w:cs="Times New Roman"/>
+          <w:sz w:val="24"/>
+          <w:szCs w:val="24"/>
+          <w:lang w:eastAsia="en-AU"/>
+        </w:rPr>
+        <w:t xml:space="preserve"> from the right)</w:t>
+      </w:r>
+    </w:p>
+    <w:p>
+      <w:pPr>
+        <w:numPr>
+          <w:ilvl w:val="0"/>
+          <w:numId w:val="5"/>
+        </w:numPr>
+        <w:spacing w:before="100" w:beforeAutospacing="1" w:after="100" w:afterAutospacing="1" w:line="240" w:lineRule="auto"/>
+        <w:rPr>
+          <w:rFonts w:ascii="Aptos" w:eastAsia="Times New Roman" w:hAnsi="Aptos" w:cs="Times New Roman"/>
+          <w:sz w:val="24"/>
+          <w:szCs w:val="24"/>
+          <w:lang w:eastAsia="en-AU"/>
+        </w:rPr>
+      </w:pPr>
+      <w:r>
+        <w:rPr>
+          <w:rFonts w:ascii="Aptos" w:eastAsia="Times New Roman" w:hAnsi="Aptos" w:cs="Times New Roman"/>
+          <w:sz w:val="24"/>
+          <w:szCs w:val="24"/>
+          <w:lang w:eastAsia="en-AU"/>
+        </w:rPr>
+        <w:t xml:space="preserve">Action: Write </w:t>
+      </w:r>
+      <w:r>
+        <w:rPr>
+          <w:rFonts w:ascii="Aptos" w:eastAsia="Times New Roman" w:hAnsi="Aptos" w:cs="Courier New"/>
+          <w:sz w:val="20"/>
+          <w:szCs w:val="20"/>
+          <w:lang w:eastAsia="en-AU"/>
+        </w:rPr>
+        <w:t>0</w:t>
+      </w:r>
+      <w:r>
+        <w:rPr>
+          <w:rFonts w:ascii="Aptos" w:eastAsia="Times New Roman" w:hAnsi="Aptos" w:cs="Times New Roman"/>
+          <w:sz w:val="24"/>
+          <w:szCs w:val="24"/>
+          <w:lang w:eastAsia="en-AU"/>
+        </w:rPr>
+        <w:t>, move left, stay in state B.</w:t>
+      </w:r>
+    </w:p>
+    <w:p>
+      <w:pPr>
+        <w:numPr>
+          <w:ilvl w:val="0"/>
+          <w:numId w:val="5"/>
+        </w:numPr>
+        <w:spacing w:before="100" w:beforeAutospacing="1" w:after="100" w:afterAutospacing="1" w:line="240" w:lineRule="auto"/>
+        <w:rPr>
+          <w:rFonts w:ascii="Aptos" w:eastAsia="Times New Roman" w:hAnsi="Aptos" w:cs="Times New Roman"/>
+          <w:sz w:val="24"/>
+          <w:szCs w:val="24"/>
+          <w:lang w:eastAsia="en-AU"/>
+        </w:rPr>
+      </w:pPr>
+      <w:r>
+        <w:rPr>
+          <w:rFonts w:ascii="Aptos" w:eastAsia="Times New Roman" w:hAnsi="Aptos" w:cs="Times New Roman"/>
+          <w:sz w:val="24"/>
+          <w:szCs w:val="24"/>
+          <w:lang w:eastAsia="en-AU"/>
+        </w:rPr>
+        <w:t xml:space="preserve">Tape: </w:t>
+      </w:r>
+      <w:r>
+        <w:rPr>
+          <w:rFonts w:ascii="Aptos" w:eastAsia="Times New Roman" w:hAnsi="Aptos" w:cs="Courier New"/>
+          <w:sz w:val="20"/>
+          <w:szCs w:val="20"/>
+          <w:lang w:eastAsia="en-AU"/>
+        </w:rPr>
+        <w:t>10101</w:t>
+      </w:r>
+    </w:p>
+    <w:p>
+      <w:pPr>
+        <w:numPr>
+          <w:ilvl w:val="0"/>
+          <w:numId w:val="5"/>
+        </w:numPr>
+        <w:spacing w:before="100" w:beforeAutospacing="1" w:after="100" w:afterAutospacing="1" w:line="240" w:lineRule="auto"/>
+        <w:rPr>
+          <w:rFonts w:ascii="Aptos" w:eastAsia="Times New Roman" w:hAnsi="Aptos" w:cs="Times New Roman"/>
+          <w:sz w:val="24"/>
+          <w:szCs w:val="24"/>
+          <w:lang w:eastAsia="en-AU"/>
+        </w:rPr>
+      </w:pPr>
+      <w:r>
+        <w:rPr>
+          <w:rFonts w:ascii="Aptos" w:eastAsia="Times New Roman" w:hAnsi="Aptos" w:cs="Times New Roman"/>
+          <w:sz w:val="24"/>
+          <w:szCs w:val="24"/>
+          <w:lang w:eastAsia="en-AU"/>
+        </w:rPr>
+        <w:t>Next state: B</w:t>
+      </w:r>
+    </w:p>
+    <w:p>
+      <w:pPr>
+        <w:numPr>
+          <w:ilvl w:val="0"/>
+          <w:numId w:val="5"/>
+        </w:numPr>
+        <w:spacing w:before="100" w:beforeAutospacing="1" w:after="100" w:afterAutospacing="1" w:line="240" w:lineRule="auto"/>
+        <w:rPr>
+          <w:rFonts w:ascii="Aptos" w:eastAsia="Times New Roman" w:hAnsi="Aptos" w:cs="Times New Roman"/>
+          <w:sz w:val="24"/>
+          <w:szCs w:val="24"/>
+          <w:lang w:eastAsia="en-AU"/>
+        </w:rPr>
+      </w:pPr>
+      <w:r>
+        <w:rPr>
+          <w:rFonts w:ascii="Aptos" w:eastAsia="Times New Roman" w:hAnsi="Aptos" w:cs="Times New Roman"/>
+          <w:sz w:val="24"/>
+          <w:szCs w:val="24"/>
+          <w:lang w:eastAsia="en-AU"/>
+        </w:rPr>
+        <w:t xml:space="preserve">Next head position: Now on the middle </w:t>
+      </w:r>
+      <w:r>
+        <w:rPr>
+          <w:rFonts w:ascii="Aptos" w:eastAsia="Times New Roman" w:hAnsi="Aptos" w:cs="Courier New"/>
+          <w:sz w:val="20"/>
+          <w:szCs w:val="20"/>
+          <w:lang w:eastAsia="en-AU"/>
+        </w:rPr>
+        <w:t>1</w:t>
+      </w:r>
+      <w:r>
+        <w:rPr>
+          <w:rFonts w:ascii="Aptos" w:eastAsia="Times New Roman" w:hAnsi="Aptos" w:cs="Times New Roman"/>
+          <w:sz w:val="24"/>
+          <w:szCs w:val="24"/>
+          <w:lang w:eastAsia="en-AU"/>
+        </w:rPr>
+        <w:t>.</w:t>
+      </w:r>
+    </w:p>
+    <w:p>
+      <w:pPr>
+        <w:spacing w:after="0" w:line="240" w:lineRule="auto"/>
+        <w:rPr>
+          <w:rFonts w:ascii="Aptos" w:eastAsia="Times New Roman" w:hAnsi="Aptos" w:cs="Times New Roman"/>
+          <w:sz w:val="24"/>
+          <w:szCs w:val="24"/>
+          <w:lang w:eastAsia="en-AU"/>
+        </w:rPr>
+      </w:pPr>
+      <w:r>
+        <w:rPr>
+          <w:rFonts w:ascii="Aptos" w:eastAsia="Times New Roman" w:hAnsi="Aptos" w:cs="Times New Roman"/>
+          <w:sz w:val="24"/>
+          <w:szCs w:val="24"/>
+          <w:lang w:eastAsia="en-AU"/>
+        </w:rPr>
+        <w:t xml:space="preserve"> Iteration 3:</w:t>
+      </w:r>
+    </w:p>
+    <w:p>
+      <w:pPr>
+        <w:numPr>
+          <w:ilvl w:val="0"/>
+          <w:numId w:val="6"/>
+        </w:numPr>
+        <w:spacing w:before="100" w:beforeAutospacing="1" w:after="100" w:afterAutospacing="1" w:line="240" w:lineRule="auto"/>
+        <w:rPr>
+          <w:rFonts w:ascii="Aptos" w:eastAsia="Times New Roman" w:hAnsi="Aptos" w:cs="Times New Roman"/>
+          <w:sz w:val="24"/>
+          <w:szCs w:val="24"/>
+          <w:lang w:eastAsia="en-AU"/>
+        </w:rPr>
+      </w:pPr>
+      <w:r>
+        <w:rPr>
+          <w:rFonts w:ascii="Aptos" w:eastAsia="Times New Roman" w:hAnsi="Aptos" w:cs="Times New Roman"/>
+          <w:sz w:val="24"/>
+          <w:szCs w:val="24"/>
+          <w:lang w:eastAsia="en-AU"/>
+        </w:rPr>
+        <w:t>State: B</w:t>
+      </w:r>
+    </w:p>
+    <w:p>
+      <w:pPr>
+        <w:numPr>
+          <w:ilvl w:val="0"/>
+          <w:numId w:val="6"/>
+        </w:numPr>
+        <w:spacing w:before="100" w:beforeAutospacing="1" w:after="100" w:afterAutospacing="1" w:line="240" w:lineRule="auto"/>
+        <w:rPr>
+          <w:rFonts w:ascii="Aptos" w:eastAsia="Times New Roman" w:hAnsi="Aptos" w:cs="Times New Roman"/>
+          <w:sz w:val="24"/>
+          <w:szCs w:val="24"/>
+          <w:lang w:eastAsia="en-AU"/>
+        </w:rPr>
+      </w:pPr>
+      <w:r>
+        <w:rPr>
+          <w:rFonts w:ascii="Aptos" w:eastAsia="Times New Roman" w:hAnsi="Aptos" w:cs="Times New Roman"/>
+          <w:sz w:val="24"/>
+          <w:szCs w:val="24"/>
+          <w:lang w:eastAsia="en-AU"/>
+        </w:rPr>
+        <w:t xml:space="preserve">Head: On </w:t>
+      </w:r>
+      <w:r>
+        <w:rPr>
+          <w:rFonts w:ascii="Aptos" w:eastAsia="Times New Roman" w:hAnsi="Aptos" w:cs="Courier New"/>
+          <w:sz w:val="20"/>
+          <w:szCs w:val="20"/>
+          <w:lang w:eastAsia="en-AU"/>
+        </w:rPr>
+        <w:t>1</w:t>
+      </w:r>
+      <w:r>
+        <w:rPr>
+          <w:rFonts w:ascii="Aptos" w:eastAsia="Times New Roman" w:hAnsi="Aptos" w:cs="Times New Roman"/>
+          <w:sz w:val="24"/>
+          <w:szCs w:val="24"/>
+          <w:lang w:eastAsia="en-AU"/>
+        </w:rPr>
+        <w:t xml:space="preserve"> (middle </w:t>
+      </w:r>
+      <w:r>
+        <w:rPr>
+          <w:rFonts w:ascii="Aptos" w:eastAsia="Times New Roman" w:hAnsi="Aptos" w:cs="Courier New"/>
+          <w:sz w:val="20"/>
+          <w:szCs w:val="20"/>
+          <w:lang w:eastAsia="en-AU"/>
+        </w:rPr>
+        <w:t>1</w:t>
+      </w:r>
+      <w:r>
+        <w:rPr>
+          <w:rFonts w:ascii="Aptos" w:eastAsia="Times New Roman" w:hAnsi="Aptos" w:cs="Times New Roman"/>
+          <w:sz w:val="24"/>
+          <w:szCs w:val="24"/>
+          <w:lang w:eastAsia="en-AU"/>
+        </w:rPr>
+        <w:t>)</w:t>
+      </w:r>
+    </w:p>
+    <w:p>
+      <w:pPr>
+        <w:numPr>
+          <w:ilvl w:val="0"/>
+          <w:numId w:val="6"/>
+        </w:numPr>
+        <w:spacing w:before="100" w:beforeAutospacing="1" w:after="100" w:afterAutospacing="1" w:line="240" w:lineRule="auto"/>
+        <w:rPr>
+          <w:rFonts w:ascii="Aptos" w:eastAsia="Times New Roman" w:hAnsi="Aptos" w:cs="Times New Roman"/>
+          <w:sz w:val="24"/>
+          <w:szCs w:val="24"/>
+          <w:lang w:eastAsia="en-AU"/>
+        </w:rPr>
+      </w:pPr>
+      <w:r>
+        <w:rPr>
+          <w:rFonts w:ascii="Aptos" w:eastAsia="Times New Roman" w:hAnsi="Aptos" w:cs="Times New Roman"/>
+          <w:sz w:val="24"/>
+          <w:szCs w:val="24"/>
+          <w:lang w:eastAsia="en-AU"/>
+        </w:rPr>
+        <w:t xml:space="preserve">Action: Write </w:t>
+      </w:r>
+      <w:r>
+        <w:rPr>
+          <w:rFonts w:ascii="Aptos" w:eastAsia="Times New Roman" w:hAnsi="Aptos" w:cs="Courier New"/>
+          <w:sz w:val="20"/>
+          <w:szCs w:val="20"/>
+          <w:lang w:eastAsia="en-AU"/>
+        </w:rPr>
+        <w:t>1</w:t>
+      </w:r>
+      <w:r>
+        <w:rPr>
+          <w:rFonts w:ascii="Aptos" w:eastAsia="Times New Roman" w:hAnsi="Aptos" w:cs="Times New Roman"/>
+          <w:sz w:val="24"/>
+          <w:szCs w:val="24"/>
+          <w:lang w:eastAsia="en-AU"/>
+        </w:rPr>
+        <w:t>, move left, transition to state A.</w:t>
+      </w:r>
+    </w:p>
+    <w:p>
+      <w:pPr>
+        <w:numPr>
+          <w:ilvl w:val="0"/>
+          <w:numId w:val="6"/>
+        </w:numPr>
+        <w:spacing w:before="100" w:beforeAutospacing="1" w:after="100" w:afterAutospacing="1" w:line="240" w:lineRule="auto"/>
+        <w:rPr>
+          <w:rFonts w:ascii="Aptos" w:eastAsia="Times New Roman" w:hAnsi="Aptos" w:cs="Times New Roman"/>
+          <w:sz w:val="24"/>
+          <w:szCs w:val="24"/>
+          <w:lang w:eastAsia="en-AU"/>
+        </w:rPr>
+      </w:pPr>
+      <w:r>
+        <w:rPr>
+          <w:rFonts w:ascii="Aptos" w:eastAsia="Times New Roman" w:hAnsi="Aptos" w:cs="Times New Roman"/>
+          <w:sz w:val="24"/>
+          <w:szCs w:val="24"/>
+          <w:lang w:eastAsia="en-AU"/>
+        </w:rPr>
+        <w:t xml:space="preserve">Tape: </w:t>
+      </w:r>
+      <w:r>
+        <w:rPr>
+          <w:rFonts w:ascii="Aptos" w:eastAsia="Times New Roman" w:hAnsi="Aptos" w:cs="Courier New"/>
+          <w:sz w:val="20"/>
+          <w:szCs w:val="20"/>
+          <w:lang w:eastAsia="en-AU"/>
+        </w:rPr>
+        <w:t>10101</w:t>
+      </w:r>
+    </w:p>
+    <w:p>
+      <w:pPr>
+        <w:numPr>
+          <w:ilvl w:val="0"/>
+          <w:numId w:val="6"/>
+        </w:numPr>
+        <w:spacing w:before="100" w:beforeAutospacing="1" w:after="100" w:afterAutospacing="1" w:line="240" w:lineRule="auto"/>
+        <w:rPr>
+          <w:rFonts w:ascii="Aptos" w:eastAsia="Times New Roman" w:hAnsi="Aptos" w:cs="Times New Roman"/>
+          <w:sz w:val="24"/>
+          <w:szCs w:val="24"/>
+          <w:lang w:eastAsia="en-AU"/>
+        </w:rPr>
+      </w:pPr>
+      <w:r>
+        <w:rPr>
+          <w:rFonts w:ascii="Aptos" w:eastAsia="Times New Roman" w:hAnsi="Aptos" w:cs="Times New Roman"/>
+          <w:sz w:val="24"/>
+          <w:szCs w:val="24"/>
+          <w:lang w:eastAsia="en-AU"/>
+        </w:rPr>
+        <w:t>Next state: A</w:t>
+      </w:r>
+    </w:p>
+    <w:p>
+      <w:pPr>
+        <w:numPr>
+          <w:ilvl w:val="0"/>
+          <w:numId w:val="6"/>
+        </w:numPr>
+        <w:spacing w:before="100" w:beforeAutospacing="1" w:after="100" w:afterAutospacing="1" w:line="240" w:lineRule="auto"/>
+        <w:rPr>
+          <w:rFonts w:ascii="Aptos" w:eastAsia="Times New Roman" w:hAnsi="Aptos" w:cs="Times New Roman"/>
+          <w:sz w:val="24"/>
+          <w:szCs w:val="24"/>
+          <w:lang w:eastAsia="en-AU"/>
+        </w:rPr>
+      </w:pPr>
+      <w:r>
+        <w:rPr>
+          <w:rFonts w:ascii="Aptos" w:eastAsia="Times New Roman" w:hAnsi="Aptos" w:cs="Times New Roman"/>
+          <w:sz w:val="24"/>
+          <w:szCs w:val="24"/>
+          <w:lang w:eastAsia="en-AU"/>
+        </w:rPr>
+        <w:t xml:space="preserve">Next head position: Now on the first </w:t>
+      </w:r>
+      <w:r>
+        <w:rPr>
+          <w:rFonts w:ascii="Aptos" w:eastAsia="Times New Roman" w:hAnsi="Aptos" w:cs="Courier New"/>
+          <w:sz w:val="20"/>
+          <w:szCs w:val="20"/>
+          <w:lang w:eastAsia="en-AU"/>
+        </w:rPr>
+        <w:t>0</w:t>
+      </w:r>
+      <w:r>
+        <w:rPr>
+          <w:rFonts w:ascii="Aptos" w:eastAsia="Times New Roman" w:hAnsi="Aptos" w:cs="Times New Roman"/>
+          <w:sz w:val="24"/>
+          <w:szCs w:val="24"/>
+          <w:lang w:eastAsia="en-AU"/>
+        </w:rPr>
+        <w:t xml:space="preserve"> from the left.</w:t>
+      </w:r>
+    </w:p>
+    <w:p>
+      <w:pPr>
+        <w:spacing w:after="0" w:line="240" w:lineRule="auto"/>
+        <w:rPr>
+          <w:rFonts w:ascii="Aptos" w:eastAsia="Times New Roman" w:hAnsi="Aptos" w:cs="Times New Roman"/>
+          <w:sz w:val="24"/>
+          <w:szCs w:val="24"/>
+          <w:lang w:eastAsia="en-AU"/>
+        </w:rPr>
+      </w:pPr>
+      <w:r>
+        <w:rPr>
+          <w:rFonts w:ascii="Aptos" w:eastAsia="Times New Roman" w:hAnsi="Aptos" w:cs="Times New Roman"/>
+          <w:sz w:val="24"/>
+          <w:szCs w:val="24"/>
+          <w:lang w:eastAsia="en-AU"/>
+        </w:rPr>
+        <w:t>Iteration 4 (with correct X):</w:t>
+      </w:r>
+    </w:p>
+    <w:p>
+      <w:pPr>
+        <w:numPr>
+          <w:ilvl w:val="0"/>
+          <w:numId w:val="7"/>
+        </w:numPr>
+        <w:spacing w:before="100" w:beforeAutospacing="1" w:after="100" w:afterAutospacing="1" w:line="240" w:lineRule="auto"/>
+        <w:rPr>
+          <w:rFonts w:ascii="Aptos" w:eastAsia="Times New Roman" w:hAnsi="Aptos" w:cs="Times New Roman"/>
+          <w:sz w:val="24"/>
+          <w:szCs w:val="24"/>
+          <w:lang w:eastAsia="en-AU"/>
+        </w:rPr>
+      </w:pPr>
+      <w:r>
+        <w:rPr>
+          <w:rFonts w:ascii="Aptos" w:eastAsia="Times New Roman" w:hAnsi="Aptos" w:cs="Times New Roman"/>
+          <w:sz w:val="24"/>
+          <w:szCs w:val="24"/>
+          <w:lang w:eastAsia="en-AU"/>
+        </w:rPr>
+        <w:t>State: A</w:t>
+      </w:r>
+    </w:p>
+    <w:p>
+      <w:pPr>
+        <w:numPr>
+          <w:ilvl w:val="0"/>
+          <w:numId w:val="7"/>
+        </w:numPr>
+        <w:spacing w:before="100" w:beforeAutospacing="1" w:after="100" w:afterAutospacing="1" w:line="240" w:lineRule="auto"/>
+        <w:rPr>
+          <w:rFonts w:ascii="Aptos" w:eastAsia="Times New Roman" w:hAnsi="Aptos" w:cs="Times New Roman"/>
+          <w:sz w:val="24"/>
+          <w:szCs w:val="24"/>
+          <w:lang w:eastAsia="en-AU"/>
+        </w:rPr>
+      </w:pPr>
+      <w:r>
+        <w:rPr>
+          <w:rFonts w:ascii="Aptos" w:eastAsia="Times New Roman" w:hAnsi="Aptos" w:cs="Times New Roman"/>
+          <w:sz w:val="24"/>
+          <w:szCs w:val="24"/>
+          <w:lang w:eastAsia="en-AU"/>
+        </w:rPr>
+        <w:t xml:space="preserve">Head: On </w:t>
+      </w:r>
+      <w:r>
+        <w:rPr>
+          <w:rFonts w:ascii="Aptos" w:eastAsia="Times New Roman" w:hAnsi="Aptos" w:cs="Courier New"/>
+          <w:sz w:val="20"/>
+          <w:szCs w:val="20"/>
+          <w:lang w:eastAsia="en-AU"/>
+        </w:rPr>
+        <w:t>0</w:t>
+      </w:r>
+      <w:r>
+        <w:rPr>
+          <w:rFonts w:ascii="Aptos" w:eastAsia="Times New Roman" w:hAnsi="Aptos" w:cs="Times New Roman"/>
+          <w:sz w:val="24"/>
+          <w:szCs w:val="24"/>
+          <w:lang w:eastAsia="en-AU"/>
+        </w:rPr>
+        <w:t xml:space="preserve"> (first </w:t>
+      </w:r>
+      <w:r>
+        <w:rPr>
+          <w:rFonts w:ascii="Aptos" w:eastAsia="Times New Roman" w:hAnsi="Aptos" w:cs="Courier New"/>
+          <w:sz w:val="20"/>
+          <w:szCs w:val="20"/>
+          <w:lang w:eastAsia="en-AU"/>
+        </w:rPr>
+        <w:t>0</w:t>
+      </w:r>
+      <w:r>
+        <w:rPr>
+          <w:rFonts w:ascii="Aptos" w:eastAsia="Times New Roman" w:hAnsi="Aptos" w:cs="Times New Roman"/>
+          <w:sz w:val="24"/>
+          <w:szCs w:val="24"/>
+          <w:lang w:eastAsia="en-AU"/>
+        </w:rPr>
+        <w:t xml:space="preserve"> from the left)</w:t>
+      </w:r>
+    </w:p>
+    <w:p>
+      <w:pPr>
+        <w:numPr>
+          <w:ilvl w:val="0"/>
+          <w:numId w:val="7"/>
+        </w:numPr>
+        <w:spacing w:before="100" w:beforeAutospacing="1" w:after="100" w:afterAutospacing="1" w:line="240" w:lineRule="auto"/>
+        <w:rPr>
+          <w:rFonts w:ascii="Aptos" w:eastAsia="Times New Roman" w:hAnsi="Aptos" w:cs="Times New Roman"/>
+          <w:sz w:val="24"/>
+          <w:szCs w:val="24"/>
+          <w:highlight w:val="yellow"/>
+          <w:lang w:eastAsia="en-AU"/>
+        </w:rPr>
+      </w:pPr>
+      <w:r>
+        <w:rPr>
+          <w:rFonts w:ascii="Aptos" w:eastAsia="Times New Roman" w:hAnsi="Aptos" w:cs="Times New Roman"/>
+          <w:sz w:val="24"/>
+          <w:szCs w:val="24"/>
+          <w:highlight w:val="yellow"/>
+          <w:lang w:eastAsia="en-AU"/>
+        </w:rPr>
+        <w:t>Action: X=</w:t>
+      </w:r>
+      <w:r>
+        <w:rPr>
+          <w:rFonts w:ascii="Aptos" w:eastAsia="Times New Roman" w:hAnsi="Aptos" w:cs="Times New Roman"/>
+          <w:sz w:val="24"/>
+          <w:szCs w:val="24"/>
+          <w:highlight w:val="yellow"/>
+          <w:lang w:eastAsia="en-AU"/>
+        </w:rPr>
+        <w:t>0,L,A</w:t>
+      </w:r>
+    </w:p>
+    <w:p>
+      <w:pPr>
+        <w:numPr>
+          <w:ilvl w:val="0"/>
+          <w:numId w:val="7"/>
+        </w:numPr>
+        <w:spacing w:before="100" w:beforeAutospacing="1" w:after="100" w:afterAutospacing="1" w:line="240" w:lineRule="auto"/>
+        <w:rPr>
+          <w:rFonts w:ascii="Aptos" w:eastAsia="Times New Roman" w:hAnsi="Aptos" w:cs="Times New Roman"/>
+          <w:sz w:val="24"/>
+          <w:szCs w:val="24"/>
+          <w:lang w:eastAsia="en-AU"/>
+        </w:rPr>
+      </w:pPr>
+      <w:r>
+        <w:rPr>
+          <w:rFonts w:ascii="Aptos" w:eastAsia="Times New Roman" w:hAnsi="Aptos" w:cs="Times New Roman"/>
+          <w:sz w:val="24"/>
+          <w:szCs w:val="24"/>
+          <w:lang w:eastAsia="en-AU"/>
+        </w:rPr>
+        <w:t xml:space="preserve">Tape: </w:t>
+      </w:r>
+      <w:r>
+        <w:rPr>
+          <w:rFonts w:ascii="Aptos" w:eastAsia="Times New Roman" w:hAnsi="Aptos" w:cs="Courier New"/>
+          <w:sz w:val="20"/>
+          <w:szCs w:val="20"/>
+          <w:lang w:eastAsia="en-AU"/>
+        </w:rPr>
+        <w:t>10001</w:t>
+      </w:r>
+    </w:p>
+    <w:p>
+      <w:pPr>
+        <w:numPr>
+          <w:ilvl w:val="0"/>
+          <w:numId w:val="7"/>
+        </w:numPr>
+        <w:spacing w:before="100" w:beforeAutospacing="1" w:after="100" w:afterAutospacing="1" w:line="240" w:lineRule="auto"/>
+        <w:rPr>
+          <w:rFonts w:ascii="Aptos" w:eastAsia="Times New Roman" w:hAnsi="Aptos" w:cs="Times New Roman"/>
+          <w:sz w:val="24"/>
+          <w:szCs w:val="24"/>
+          <w:lang w:eastAsia="en-AU"/>
+        </w:rPr>
+      </w:pPr>
+      <w:r>
+        <w:rPr>
+          <w:rFonts w:ascii="Aptos" w:eastAsia="Times New Roman" w:hAnsi="Aptos" w:cs="Times New Roman"/>
+          <w:sz w:val="24"/>
+          <w:szCs w:val="24"/>
+          <w:lang w:eastAsia="en-AU"/>
+        </w:rPr>
+        <w:t>Next state: A</w:t>
+      </w:r>
+    </w:p>
+    <w:p>
+      <w:pPr>
+        <w:numPr>
+          <w:ilvl w:val="0"/>
+          <w:numId w:val="7"/>
+        </w:numPr>
+        <w:spacing w:before="100" w:beforeAutospacing="1" w:after="100" w:afterAutospacing="1" w:line="240" w:lineRule="auto"/>
+        <w:rPr>
+          <w:rFonts w:ascii="Aptos" w:eastAsia="Times New Roman" w:hAnsi="Aptos" w:cs="Times New Roman"/>
+          <w:sz w:val="24"/>
+          <w:szCs w:val="24"/>
+          <w:lang w:eastAsia="en-AU"/>
+        </w:rPr>
+      </w:pPr>
+      <w:r>
+        <w:rPr>
+          <w:rFonts w:ascii="Aptos" w:eastAsia="Times New Roman" w:hAnsi="Aptos" w:cs="Times New Roman"/>
+          <w:sz w:val="24"/>
+          <w:szCs w:val="24"/>
+          <w:lang w:eastAsia="en-AU"/>
+        </w:rPr>
+        <w:t xml:space="preserve">Next head position: Now on the first </w:t>
+      </w:r>
+      <w:r>
+        <w:rPr>
+          <w:rFonts w:ascii="Aptos" w:eastAsia="Times New Roman" w:hAnsi="Aptos" w:cs="Courier New"/>
+          <w:sz w:val="20"/>
+          <w:szCs w:val="20"/>
+          <w:lang w:eastAsia="en-AU"/>
+        </w:rPr>
+        <w:t>1</w:t>
+      </w:r>
+      <w:r>
+        <w:rPr>
+          <w:rFonts w:ascii="Aptos" w:eastAsia="Times New Roman" w:hAnsi="Aptos" w:cs="Times New Roman"/>
+          <w:sz w:val="24"/>
+          <w:szCs w:val="24"/>
+          <w:lang w:eastAsia="en-AU"/>
+        </w:rPr>
+        <w:t>.</w:t>
+      </w:r>
+    </w:p>
+    <w:p>
+      <w:pPr>
+        <w:spacing w:after="0" w:line="240" w:lineRule="auto"/>
+        <w:rPr>
+          <w:rFonts w:ascii="Aptos" w:eastAsia="Times New Roman" w:hAnsi="Aptos" w:cs="Times New Roman"/>
+          <w:sz w:val="24"/>
+          <w:szCs w:val="24"/>
+          <w:lang w:eastAsia="en-AU"/>
+        </w:rPr>
+      </w:pPr>
+      <w:r>
+        <w:rPr>
+          <w:rFonts w:ascii="Aptos" w:eastAsia="Times New Roman" w:hAnsi="Aptos" w:cs="Times New Roman"/>
+          <w:sz w:val="24"/>
+          <w:szCs w:val="24"/>
+          <w:lang w:eastAsia="en-AU"/>
+        </w:rPr>
+        <w:t xml:space="preserve">  Iteration 5:</w:t>
+      </w:r>
+    </w:p>
+    <w:p>
+      <w:pPr>
+        <w:numPr>
+          <w:ilvl w:val="0"/>
+          <w:numId w:val="8"/>
+        </w:numPr>
+        <w:spacing w:before="100" w:beforeAutospacing="1" w:after="100" w:afterAutospacing="1" w:line="240" w:lineRule="auto"/>
+        <w:rPr>
+          <w:rFonts w:ascii="Aptos" w:eastAsia="Times New Roman" w:hAnsi="Aptos" w:cs="Times New Roman"/>
+          <w:sz w:val="24"/>
+          <w:szCs w:val="24"/>
+          <w:lang w:eastAsia="en-AU"/>
+        </w:rPr>
+      </w:pPr>
+      <w:r>
+        <w:rPr>
+          <w:rFonts w:ascii="Aptos" w:eastAsia="Times New Roman" w:hAnsi="Aptos" w:cs="Times New Roman"/>
+          <w:sz w:val="24"/>
+          <w:szCs w:val="24"/>
+          <w:lang w:eastAsia="en-AU"/>
+        </w:rPr>
+        <w:t>State: A</w:t>
+      </w:r>
+    </w:p>
+    <w:p>
+      <w:pPr>
+        <w:numPr>
+          <w:ilvl w:val="0"/>
+          <w:numId w:val="8"/>
+        </w:numPr>
+        <w:spacing w:before="100" w:beforeAutospacing="1" w:after="100" w:afterAutospacing="1" w:line="240" w:lineRule="auto"/>
+        <w:rPr>
+          <w:rFonts w:ascii="Aptos" w:eastAsia="Times New Roman" w:hAnsi="Aptos" w:cs="Times New Roman"/>
+          <w:sz w:val="24"/>
+          <w:szCs w:val="24"/>
+          <w:lang w:eastAsia="en-AU"/>
+        </w:rPr>
+      </w:pPr>
+      <w:r>
+        <w:rPr>
+          <w:rFonts w:ascii="Aptos" w:eastAsia="Times New Roman" w:hAnsi="Aptos" w:cs="Times New Roman"/>
+          <w:sz w:val="24"/>
+          <w:szCs w:val="24"/>
+          <w:lang w:eastAsia="en-AU"/>
+        </w:rPr>
+        <w:t xml:space="preserve">Head: On </w:t>
+      </w:r>
+      <w:r>
+        <w:rPr>
+          <w:rFonts w:ascii="Aptos" w:eastAsia="Times New Roman" w:hAnsi="Aptos" w:cs="Courier New"/>
+          <w:sz w:val="20"/>
+          <w:szCs w:val="20"/>
+          <w:lang w:eastAsia="en-AU"/>
+        </w:rPr>
+        <w:t>1</w:t>
+      </w:r>
+      <w:r>
+        <w:rPr>
+          <w:rFonts w:ascii="Aptos" w:eastAsia="Times New Roman" w:hAnsi="Aptos" w:cs="Times New Roman"/>
+          <w:sz w:val="24"/>
+          <w:szCs w:val="24"/>
+          <w:lang w:eastAsia="en-AU"/>
+        </w:rPr>
+        <w:t xml:space="preserve"> (first </w:t>
+      </w:r>
+      <w:r>
+        <w:rPr>
+          <w:rFonts w:ascii="Aptos" w:eastAsia="Times New Roman" w:hAnsi="Aptos" w:cs="Courier New"/>
+          <w:sz w:val="20"/>
+          <w:szCs w:val="20"/>
+          <w:lang w:eastAsia="en-AU"/>
+        </w:rPr>
+        <w:t>1</w:t>
+      </w:r>
+      <w:r>
+        <w:rPr>
+          <w:rFonts w:ascii="Aptos" w:eastAsia="Times New Roman" w:hAnsi="Aptos" w:cs="Times New Roman"/>
+          <w:sz w:val="24"/>
+          <w:szCs w:val="24"/>
+          <w:lang w:eastAsia="en-AU"/>
+        </w:rPr>
+        <w:t>)</w:t>
+      </w:r>
+    </w:p>
+    <w:p>
+      <w:pPr>
+        <w:numPr>
+          <w:ilvl w:val="0"/>
+          <w:numId w:val="8"/>
+        </w:numPr>
+        <w:spacing w:before="100" w:beforeAutospacing="1" w:after="100" w:afterAutospacing="1" w:line="240" w:lineRule="auto"/>
+        <w:rPr>
+          <w:rFonts w:ascii="Aptos" w:eastAsia="Times New Roman" w:hAnsi="Aptos" w:cs="Times New Roman"/>
+          <w:sz w:val="24"/>
+          <w:szCs w:val="24"/>
+          <w:lang w:eastAsia="en-AU"/>
+        </w:rPr>
+      </w:pPr>
+      <w:r>
+        <w:rPr>
+          <w:rFonts w:ascii="Aptos" w:eastAsia="Times New Roman" w:hAnsi="Aptos" w:cs="Times New Roman"/>
+          <w:sz w:val="24"/>
+          <w:szCs w:val="24"/>
+          <w:lang w:eastAsia="en-AU"/>
+        </w:rPr>
+        <w:t xml:space="preserve">Action: Write </w:t>
+      </w:r>
+      <w:r>
+        <w:rPr>
+          <w:rFonts w:ascii="Aptos" w:eastAsia="Times New Roman" w:hAnsi="Aptos" w:cs="Courier New"/>
+          <w:sz w:val="20"/>
+          <w:szCs w:val="20"/>
+          <w:lang w:eastAsia="en-AU"/>
+        </w:rPr>
+        <w:t>1</w:t>
+      </w:r>
+      <w:r>
+        <w:rPr>
+          <w:rFonts w:ascii="Aptos" w:eastAsia="Times New Roman" w:hAnsi="Aptos" w:cs="Times New Roman"/>
+          <w:sz w:val="24"/>
+          <w:szCs w:val="24"/>
+          <w:lang w:eastAsia="en-AU"/>
+        </w:rPr>
+        <w:t>, move left, and transition to B.</w:t>
+      </w:r>
+    </w:p>
+    <w:p>
+      <w:pPr>
+        <w:numPr>
+          <w:ilvl w:val="0"/>
+          <w:numId w:val="8"/>
+        </w:numPr>
+        <w:spacing w:before="100" w:beforeAutospacing="1" w:after="100" w:afterAutospacing="1" w:line="240" w:lineRule="auto"/>
+        <w:rPr>
+          <w:rFonts w:ascii="Aptos" w:eastAsia="Times New Roman" w:hAnsi="Aptos" w:cs="Times New Roman"/>
+          <w:sz w:val="24"/>
+          <w:szCs w:val="24"/>
+          <w:lang w:eastAsia="en-AU"/>
+        </w:rPr>
+      </w:pPr>
+      <w:r>
+        <w:rPr>
+          <w:rFonts w:ascii="Aptos" w:eastAsia="Times New Roman" w:hAnsi="Aptos" w:cs="Times New Roman"/>
+          <w:sz w:val="24"/>
+          <w:szCs w:val="24"/>
+          <w:lang w:eastAsia="en-AU"/>
+        </w:rPr>
+        <w:t xml:space="preserve">Tape: </w:t>
+      </w:r>
+      <w:r>
+        <w:rPr>
+          <w:rFonts w:ascii="Aptos" w:eastAsia="Times New Roman" w:hAnsi="Aptos" w:cs="Courier New"/>
+          <w:sz w:val="20"/>
+          <w:szCs w:val="20"/>
+          <w:lang w:eastAsia="en-AU"/>
+        </w:rPr>
+        <w:t>01001</w:t>
+      </w:r>
+    </w:p>
+    <w:p>
+      <w:pPr>
+        <w:numPr>
+          <w:ilvl w:val="0"/>
+          <w:numId w:val="8"/>
+        </w:numPr>
+        <w:spacing w:before="100" w:beforeAutospacing="1" w:after="100" w:afterAutospacing="1" w:line="240" w:lineRule="auto"/>
+        <w:rPr>
+          <w:rFonts w:ascii="Aptos" w:eastAsia="Times New Roman" w:hAnsi="Aptos" w:cs="Times New Roman"/>
+          <w:sz w:val="24"/>
+          <w:szCs w:val="24"/>
+          <w:lang w:eastAsia="en-AU"/>
+        </w:rPr>
+      </w:pPr>
+      <w:r>
+        <w:rPr>
+          <w:rFonts w:ascii="Aptos" w:eastAsia="Times New Roman" w:hAnsi="Aptos" w:cs="Times New Roman"/>
+          <w:sz w:val="24"/>
+          <w:szCs w:val="24"/>
+          <w:lang w:eastAsia="en-AU"/>
+        </w:rPr>
+        <w:t>Next state: B</w:t>
+      </w:r>
+    </w:p>
+    <w:p>
+      <w:pPr>
+        <w:numPr>
+          <w:ilvl w:val="0"/>
+          <w:numId w:val="8"/>
+        </w:numPr>
+        <w:spacing w:before="100" w:beforeAutospacing="1" w:after="100" w:afterAutospacing="1" w:line="240" w:lineRule="auto"/>
+        <w:rPr>
+          <w:rFonts w:ascii="Aptos" w:eastAsia="Times New Roman" w:hAnsi="Aptos" w:cs="Times New Roman"/>
+          <w:sz w:val="24"/>
+          <w:szCs w:val="24"/>
+          <w:lang w:eastAsia="en-AU"/>
+        </w:rPr>
+      </w:pPr>
+      <w:r>
+        <w:rPr>
+          <w:rFonts w:ascii="Aptos" w:eastAsia="Times New Roman" w:hAnsi="Aptos" w:cs="Times New Roman"/>
+          <w:sz w:val="24"/>
+          <w:szCs w:val="24"/>
+          <w:lang w:eastAsia="en-AU"/>
+        </w:rPr>
+        <w:t>Next head position: Now on the first blank.</w:t>
+      </w:r>
+    </w:p>
+    <w:p>
+      <w:pPr>
+        <w:spacing w:after="0" w:line="240" w:lineRule="auto"/>
+        <w:rPr>
+          <w:rFonts w:ascii="Aptos" w:eastAsia="Times New Roman" w:hAnsi="Aptos" w:cs="Times New Roman"/>
+          <w:sz w:val="24"/>
+          <w:szCs w:val="24"/>
+          <w:lang w:eastAsia="en-AU"/>
+        </w:rPr>
+      </w:pPr>
+      <w:r>
+        <w:rPr>
+          <w:rFonts w:ascii="Aptos" w:eastAsia="Times New Roman" w:hAnsi="Aptos" w:cs="Times New Roman"/>
+          <w:sz w:val="24"/>
+          <w:szCs w:val="24"/>
+          <w:lang w:eastAsia="en-AU"/>
+        </w:rPr>
+        <w:t xml:space="preserve">  Iteration 6:</w:t>
+      </w:r>
+    </w:p>
+    <w:p>
+      <w:pPr>
+        <w:numPr>
+          <w:ilvl w:val="0"/>
+          <w:numId w:val="9"/>
+        </w:numPr>
+        <w:spacing w:before="100" w:beforeAutospacing="1" w:after="100" w:afterAutospacing="1" w:line="240" w:lineRule="auto"/>
+        <w:rPr>
+          <w:rFonts w:ascii="Aptos" w:eastAsia="Times New Roman" w:hAnsi="Aptos" w:cs="Times New Roman"/>
+          <w:sz w:val="24"/>
+          <w:szCs w:val="24"/>
+          <w:lang w:eastAsia="en-AU"/>
+        </w:rPr>
+      </w:pPr>
+      <w:r>
+        <w:rPr>
+          <w:rFonts w:ascii="Aptos" w:eastAsia="Times New Roman" w:hAnsi="Aptos" w:cs="Times New Roman"/>
+          <w:sz w:val="24"/>
+          <w:szCs w:val="24"/>
+          <w:lang w:eastAsia="en-AU"/>
+        </w:rPr>
+        <w:t>State: B</w:t>
+      </w:r>
+    </w:p>
+    <w:p>
+      <w:pPr>
+        <w:numPr>
+          <w:ilvl w:val="0"/>
+          <w:numId w:val="9"/>
+        </w:numPr>
+        <w:spacing w:before="100" w:beforeAutospacing="1" w:after="100" w:afterAutospacing="1" w:line="240" w:lineRule="auto"/>
+        <w:rPr>
+          <w:rFonts w:ascii="Aptos" w:eastAsia="Times New Roman" w:hAnsi="Aptos" w:cs="Times New Roman"/>
+          <w:sz w:val="24"/>
+          <w:szCs w:val="24"/>
+          <w:lang w:eastAsia="en-AU"/>
+        </w:rPr>
+      </w:pPr>
+      <w:r>
+        <w:rPr>
+          <w:rFonts w:ascii="Aptos" w:eastAsia="Times New Roman" w:hAnsi="Aptos" w:cs="Times New Roman"/>
+          <w:sz w:val="24"/>
+          <w:szCs w:val="24"/>
+          <w:lang w:eastAsia="en-AU"/>
+        </w:rPr>
+        <w:t>Head: On blank (leftmost)</w:t>
+      </w:r>
+    </w:p>
+    <w:p>
+      <w:pPr>
+        <w:numPr>
+          <w:ilvl w:val="0"/>
+          <w:numId w:val="9"/>
+        </w:numPr>
+        <w:spacing w:before="100" w:beforeAutospacing="1" w:after="100" w:afterAutospacing="1" w:line="240" w:lineRule="auto"/>
+        <w:rPr>
+          <w:rFonts w:ascii="Aptos" w:eastAsia="Times New Roman" w:hAnsi="Aptos" w:cs="Times New Roman"/>
+          <w:sz w:val="24"/>
+          <w:szCs w:val="24"/>
+          <w:lang w:eastAsia="en-AU"/>
+        </w:rPr>
+      </w:pPr>
+      <w:r>
+        <w:rPr>
+          <w:rFonts w:ascii="Aptos" w:eastAsia="Times New Roman" w:hAnsi="Aptos" w:cs="Times New Roman"/>
+          <w:sz w:val="24"/>
+          <w:szCs w:val="24"/>
+          <w:lang w:eastAsia="en-AU"/>
+        </w:rPr>
+        <w:t xml:space="preserve">Action: Write </w:t>
+      </w:r>
+      <w:r>
+        <w:rPr>
+          <w:rFonts w:ascii="Aptos" w:eastAsia="Times New Roman" w:hAnsi="Aptos" w:cs="Courier New"/>
+          <w:sz w:val="20"/>
+          <w:szCs w:val="20"/>
+          <w:lang w:eastAsia="en-AU"/>
+        </w:rPr>
+        <w:t>0</w:t>
+      </w:r>
+      <w:r>
+        <w:rPr>
+          <w:rFonts w:ascii="Aptos" w:eastAsia="Times New Roman" w:hAnsi="Aptos" w:cs="Times New Roman"/>
+          <w:sz w:val="24"/>
+          <w:szCs w:val="24"/>
+          <w:lang w:eastAsia="en-AU"/>
+        </w:rPr>
+        <w:t>, move left, and transition to A.</w:t>
+      </w:r>
+    </w:p>
+    <w:p>
+      <w:pPr>
+        <w:numPr>
+          <w:ilvl w:val="0"/>
+          <w:numId w:val="9"/>
+        </w:numPr>
+        <w:spacing w:before="100" w:beforeAutospacing="1" w:after="100" w:afterAutospacing="1" w:line="240" w:lineRule="auto"/>
+        <w:rPr>
+          <w:rFonts w:ascii="Aptos" w:eastAsia="Times New Roman" w:hAnsi="Aptos" w:cs="Times New Roman"/>
+          <w:sz w:val="24"/>
+          <w:szCs w:val="24"/>
+          <w:lang w:eastAsia="en-AU"/>
+        </w:rPr>
+      </w:pPr>
+      <w:r>
+        <w:rPr>
+          <w:rFonts w:ascii="Aptos" w:eastAsia="Times New Roman" w:hAnsi="Aptos" w:cs="Times New Roman"/>
+          <w:sz w:val="24"/>
+          <w:szCs w:val="24"/>
+          <w:lang w:eastAsia="en-AU"/>
+        </w:rPr>
+        <w:t xml:space="preserve">Tape: </w:t>
+      </w:r>
+      <w:r>
+        <w:rPr>
+          <w:rFonts w:ascii="Aptos" w:eastAsia="Times New Roman" w:hAnsi="Aptos" w:cs="Courier New"/>
+          <w:sz w:val="20"/>
+          <w:szCs w:val="20"/>
+          <w:lang w:eastAsia="en-AU"/>
+        </w:rPr>
+        <w:t>001001</w:t>
+      </w:r>
+    </w:p>
+    <w:p>
+      <w:pPr>
+        <w:numPr>
+          <w:ilvl w:val="0"/>
+          <w:numId w:val="9"/>
+        </w:numPr>
+        <w:spacing w:before="100" w:beforeAutospacing="1" w:after="100" w:afterAutospacing="1" w:line="240" w:lineRule="auto"/>
+        <w:rPr>
+          <w:rFonts w:ascii="Aptos" w:eastAsia="Times New Roman" w:hAnsi="Aptos" w:cs="Times New Roman"/>
+          <w:sz w:val="24"/>
+          <w:szCs w:val="24"/>
+          <w:lang w:eastAsia="en-AU"/>
+        </w:rPr>
+      </w:pPr>
+      <w:r>
+        <w:rPr>
+          <w:rFonts w:ascii="Aptos" w:eastAsia="Times New Roman" w:hAnsi="Aptos" w:cs="Times New Roman"/>
+          <w:sz w:val="24"/>
+          <w:szCs w:val="24"/>
+          <w:lang w:eastAsia="en-AU"/>
+        </w:rPr>
+        <w:t>Next state: A</w:t>
+      </w:r>
+    </w:p>
+    <w:p>
+      <w:pPr>
+        <w:numPr>
+          <w:ilvl w:val="0"/>
+          <w:numId w:val="9"/>
+        </w:numPr>
+        <w:spacing w:before="100" w:beforeAutospacing="1" w:after="100" w:afterAutospacing="1" w:line="240" w:lineRule="auto"/>
+        <w:rPr>
+          <w:rFonts w:ascii="Aptos" w:eastAsia="Times New Roman" w:hAnsi="Aptos" w:cs="Times New Roman"/>
+          <w:sz w:val="24"/>
+          <w:szCs w:val="24"/>
+          <w:lang w:eastAsia="en-AU"/>
+        </w:rPr>
+      </w:pPr>
+      <w:r>
+        <w:rPr>
+          <w:rFonts w:ascii="Aptos" w:eastAsia="Times New Roman" w:hAnsi="Aptos" w:cs="Times New Roman"/>
+          <w:sz w:val="24"/>
+          <w:szCs w:val="24"/>
+          <w:lang w:eastAsia="en-AU"/>
+        </w:rPr>
+        <w:t>Next head position: Still on the blank.</w:t>
+      </w:r>
+    </w:p>
+    <w:p/>
+    <w:p/>
+    <w:p>
+      <w:r>
         <w:t>Each of the following questions is worth 2-3 marks. Provide a short written response.</w:t>
       </w:r>
       <w:r>
         <w:t xml:space="preserve"> </w:t>
       </w:r>
-      <w:bookmarkStart w:id="0" w:name="_GoBack"/>
-      <w:bookmarkEnd w:id="0"/>
     </w:p>
     <w:p>
       <w:r>
@@ -80,17 +1466,29 @@
       <w:r>
         <w:t xml:space="preserve">Explain the concept of a Turing machine and its components. How does it simulate the </w:t>
       </w:r>
-      <w:proofErr w:type="spellStart"/>
-      <w:r>
-        <w:t>behavior</w:t>
-      </w:r>
-      <w:proofErr w:type="spellEnd"/>
+      <w:r>
+        <w:t>behaviour</w:t>
+      </w:r>
       <w:r>
         <w:t xml:space="preserve"> of a computer algorithm?</w:t>
       </w:r>
     </w:p>
     <w:p>
       <w:r>
+        <w:t xml:space="preserve">It’s a computational model made by Alan Turing in ’36 that provides a framework to understand what it means for a problem to be computable. It is a decision problem that helps determine whether a computational model can conclusively be answered with a “True” or “False”. It can </w:t>
+      </w:r>
+      <w:r>
+        <w:t xml:space="preserve">read, write and erase symbols on an infinitely long tape. Its </w:t>
+      </w:r>
+      <w:r>
+        <w:t>behaviour</w:t>
+      </w:r>
+      <w:r>
+        <w:t xml:space="preserve"> is determined by a finite state machine, which consists of a finite set of states, a transition function that defines actions to be taken based on current state and symbol being read.</w:t>
+      </w:r>
+    </w:p>
+    <w:p>
+      <w:r>
         <w:t>Question 3</w:t>
       </w:r>
     </w:p>
@@ -101,6 +1499,101 @@
     </w:p>
     <w:p>
       <w:r>
+        <w:t>Undecidability refers to a class of problems for which no algorithm can be constructed that will always lead to a correct yes-or-no answer</w:t>
+      </w:r>
+      <w:r>
+        <w:t xml:space="preserve"> where</w:t>
+      </w:r>
+      <w:r>
+        <w:t xml:space="preserve"> no Turing machine can be designed that always halts with a correct solution for every possible input.</w:t>
+      </w:r>
+      <w:r>
+        <w:t xml:space="preserve"> </w:t>
+      </w:r>
+    </w:p>
+    <w:p>
+      <w:pPr>
+        <w:numPr>
+          <w:ilvl w:val="0"/>
+          <w:numId w:val="10"/>
+        </w:numPr>
+      </w:pPr>
+      <w:r>
+        <w:t>Assume there exists a Turing machine H that solves the halting problem.</w:t>
+      </w:r>
+    </w:p>
+    <w:p>
+      <w:pPr>
+        <w:numPr>
+          <w:ilvl w:val="0"/>
+          <w:numId w:val="10"/>
+        </w:numPr>
+      </w:pPr>
+      <w:r>
+        <w:t xml:space="preserve">Construct a new Turing machine </w:t>
+      </w:r>
+      <w:r>
+        <w:t>H+</w:t>
+      </w:r>
+      <w:r>
+        <w:t xml:space="preserve"> that, given an input x, runs H on</w:t>
+      </w:r>
+      <w:r>
+        <w:t xml:space="preserve"> </w:t>
+      </w:r>
+      <w:r>
+        <w:t>x and itself.</w:t>
+      </w:r>
+    </w:p>
+    <w:p>
+      <w:pPr>
+        <w:numPr>
+          <w:ilvl w:val="0"/>
+          <w:numId w:val="10"/>
+        </w:numPr>
+      </w:pPr>
+      <w:r>
+        <w:t xml:space="preserve">If H predicts that </w:t>
+      </w:r>
+      <w:r>
+        <w:t xml:space="preserve">H(x+) </w:t>
+      </w:r>
+      <w:r>
+        <w:t xml:space="preserve">halts, </w:t>
+      </w:r>
+      <w:r>
+        <w:t>H</w:t>
+      </w:r>
+      <w:r>
+        <w:t xml:space="preserve"> enters an infinite loop; if H predicts that </w:t>
+      </w:r>
+      <w:r>
+        <w:t xml:space="preserve">H+(x) </w:t>
+      </w:r>
+      <w:r>
+        <w:t xml:space="preserve">will run indefinitely, </w:t>
+      </w:r>
+      <w:r>
+        <w:t>H</w:t>
+      </w:r>
+      <w:r>
+        <w:t xml:space="preserve"> halts.</w:t>
+      </w:r>
+    </w:p>
+    <w:p>
+      <w:r>
+        <w:t xml:space="preserve">This construction creates a contradiction, showing that H cannot exist because it would lead to an impossible situation where </w:t>
+      </w:r>
+      <w:r>
+        <w:t>H+</w:t>
+      </w:r>
+      <w:r>
+        <w:t xml:space="preserve"> both halts and does not halt.</w:t>
+      </w:r>
+    </w:p>
+    <w:p/>
+    <w:p>
+      <w:r>
         <w:t>Question 4</w:t>
       </w:r>
     </w:p>
@@ -111,6 +1604,23 @@
     </w:p>
     <w:p>
       <w:r>
+        <w:t>One of the most famous undecidable problems is the halting problem. The halting problem asks whether a given Turing machine will eventually halt (stop running) when started on a specific input, or whether it will run indefinitely. Alan Turing proved in 1936 that there is no general algorithm that can solve the halting problem for all possible Turing machine-input pairs.</w:t>
+      </w:r>
+      <w:r>
+        <w:t xml:space="preserve"> </w:t>
+      </w:r>
+      <w:r>
+        <w:t>It shows that there are problems that no algorithm, no matter how powerful, can solve</w:t>
+      </w:r>
+      <w:r>
+        <w:t xml:space="preserve"> and hence </w:t>
+      </w:r>
+      <w:r>
+        <w:t>there are inherent limits to algorithmic reasoning and that some problems are beyond the reach of mechanical computation</w:t>
+      </w:r>
+    </w:p>
+    <w:p>
+      <w:r>
         <w:t>Question 5</w:t>
       </w:r>
     </w:p>
@@ -119,6 +1629,45 @@
         <w:t>Discuss the relationship between the halting problem and Gödel's incompleteness theorems. How do they both relate to the concept of undecidability?</w:t>
       </w:r>
     </w:p>
+    <w:p>
+      <w:r>
+        <w:t>Gödel's Incompleteness Theorems and the halting problem are both connected to the concept of undecidability, though they apply to different domains: Gödel's theorems apply to formal mathematical systems, while the halting problem applies to computation.</w:t>
+      </w:r>
+    </w:p>
+    <w:p>
+      <w:pPr>
+        <w:numPr>
+          <w:ilvl w:val="0"/>
+          <w:numId w:val="11"/>
+        </w:numPr>
+      </w:pPr>
+      <w:r>
+        <w:t>Gödel's First Incompleteness Theorem states that in any sufficiently powerful formal system, there are statements that are true but cannot be proven within the system.</w:t>
+      </w:r>
+    </w:p>
+    <w:p>
+      <w:pPr>
+        <w:numPr>
+          <w:ilvl w:val="0"/>
+          <w:numId w:val="11"/>
+        </w:numPr>
+      </w:pPr>
+      <w:r>
+        <w:t>Gödel's Second Incompleteness Theorem states that no such system can prove its own consistency.</w:t>
+      </w:r>
+    </w:p>
+    <w:p>
+      <w:r>
+        <w:t xml:space="preserve">Both theorems </w:t>
+      </w:r>
+      <w:r>
+        <w:t>show</w:t>
+      </w:r>
+      <w:r>
+        <w:t xml:space="preserve"> the existence of limits on formal systems and computation, showing that there are true mathematical statements (or halting Turing machines) that cannot be resolved by any algorithmic process within the system.</w:t>
+      </w:r>
+    </w:p>
+    <w:p/>
     <w:sectPr>
       <w:pgSz w:w="11906" w:h="16838"/>
       <w:pgMar w:top="1440" w:right="1440" w:bottom="1440" w:left="1440" w:header="708" w:footer="708" w:gutter="0"/>
@@ -129,8 +1678,1649 @@
 </w:document>
 </file>
 
+<file path=word/numbering.xml><?xml version="1.0" encoding="utf-8"?>
+<w:numbering xmlns:wpc="http://schemas.microsoft.com/office/word/2010/wordprocessingCanvas" xmlns:cx="http://schemas.microsoft.com/office/drawing/2014/chartex" xmlns:cx1="http://schemas.microsoft.com/office/drawing/2015/9/8/chartex" xmlns:cx2="http://schemas.microsoft.com/office/drawing/2015/10/21/chartex" xmlns:cx3="http://schemas.microsoft.com/office/drawing/2016/5/9/chartex" xmlns:cx4="http://schemas.microsoft.com/office/drawing/2016/5/10/chartex" xmlns:cx5="http://schemas.microsoft.com/office/drawing/2016/5/11/chartex" xmlns:cx6="http://schemas.microsoft.com/office/drawing/2016/5/12/chartex" xmlns:cx7="http://schemas.microsoft.com/office/drawing/2016/5/13/chartex" xmlns:cx8="http://schemas.microsoft.com/office/drawing/2016/5/14/chartex" xmlns:mc="http://schemas.openxmlformats.org/markup-compatibility/2006" xmlns:aink="http://schemas.microsoft.com/office/drawing/2016/ink" xmlns:am3d="http://schemas.microsoft.com/office/drawing/2017/model3d" xmlns:o="urn:schemas-microsoft-com:office:office" xmlns:oel="http://schemas.microsoft.com/office/2019/extlst" xmlns:r="http://schemas.openxmlformats.org/officeDocument/2006/relationships" xmlns:m="http://schemas.openxmlformats.org/officeDocument/2006/math" xmlns:v="urn:schemas-microsoft-com:vml" xmlns:wp14="http://schemas.microsoft.com/office/word/2010/wordprocessingDrawing" xmlns:wp="http://schemas.openxmlformats.org/drawingml/2006/wordprocessingDrawing" xmlns:w10="urn:schemas-microsoft-com:office:word" xmlns:w="http://schemas.openxmlformats.org/wordprocessingml/2006/main" xmlns:w14="http://schemas.microsoft.com/office/word/2010/wordml" xmlns:w15="http://schemas.microsoft.com/office/word/2012/wordml" xmlns:w16cex="http://schemas.microsoft.com/office/word/2018/wordml/cex" xmlns:w16cid="http://schemas.microsoft.com/office/word/2016/wordml/cid" xmlns:w16="http://schemas.microsoft.com/office/word/2018/wordml" xmlns:w16du="http://schemas.microsoft.com/office/word/2023/wordml/word16du" xmlns:w16sdtdh="http://schemas.microsoft.com/office/word/2020/wordml/sdtdatahash" xmlns:w16se="http://schemas.microsoft.com/office/word/2015/wordml/symex" xmlns:wpg="http://schemas.microsoft.com/office/word/2010/wordprocessingGroup" xmlns:wpi="http://schemas.microsoft.com/office/word/2010/wordprocessingInk" xmlns:wne="http://schemas.microsoft.com/office/word/2006/wordml" xmlns:wps="http://schemas.microsoft.com/office/word/2010/wordprocessingShape" mc:Ignorable="w14 w15 w16se w16cid w16 w16cex w16sdtdh w16du wp14">
+  <w:abstractNum w:abstractNumId="0" w15:restartNumberingAfterBreak="0">
+    <w:nsid w:val="0799395C"/>
+    <w:multiLevelType w:val="multilevel"/>
+    <w:tmpl w:val="6068CCAA"/>
+    <w:lvl w:ilvl="0">
+      <w:start w:val="1"/>
+      <w:numFmt w:val="bullet"/>
+      <w:lvlText w:val=""/>
+      <w:lvlJc w:val="left"/>
+      <w:pPr>
+        <w:tabs>
+          <w:tab w:val="num" w:pos="720"/>
+        </w:tabs>
+        <w:ind w:left="720" w:hanging="360"/>
+      </w:pPr>
+      <w:rPr>
+        <w:rFonts w:ascii="Symbol" w:hAnsi="Symbol" w:hint="default"/>
+        <w:sz w:val="20"/>
+      </w:rPr>
+    </w:lvl>
+    <w:lvl w:ilvl="1" w:tentative="1">
+      <w:start w:val="1"/>
+      <w:numFmt w:val="bullet"/>
+      <w:lvlText w:val="o"/>
+      <w:lvlJc w:val="left"/>
+      <w:pPr>
+        <w:tabs>
+          <w:tab w:val="num" w:pos="1440"/>
+        </w:tabs>
+        <w:ind w:left="1440" w:hanging="360"/>
+      </w:pPr>
+      <w:rPr>
+        <w:rFonts w:ascii="Courier New" w:hAnsi="Courier New" w:hint="default"/>
+        <w:sz w:val="20"/>
+      </w:rPr>
+    </w:lvl>
+    <w:lvl w:ilvl="2" w:tentative="1">
+      <w:start w:val="1"/>
+      <w:numFmt w:val="bullet"/>
+      <w:lvlText w:val=""/>
+      <w:lvlJc w:val="left"/>
+      <w:pPr>
+        <w:tabs>
+          <w:tab w:val="num" w:pos="2160"/>
+        </w:tabs>
+        <w:ind w:left="2160" w:hanging="360"/>
+      </w:pPr>
+      <w:rPr>
+        <w:rFonts w:ascii="Wingdings" w:hAnsi="Wingdings" w:hint="default"/>
+        <w:sz w:val="20"/>
+      </w:rPr>
+    </w:lvl>
+    <w:lvl w:ilvl="3" w:tentative="1">
+      <w:start w:val="1"/>
+      <w:numFmt w:val="bullet"/>
+      <w:lvlText w:val=""/>
+      <w:lvlJc w:val="left"/>
+      <w:pPr>
+        <w:tabs>
+          <w:tab w:val="num" w:pos="2880"/>
+        </w:tabs>
+        <w:ind w:left="2880" w:hanging="360"/>
+      </w:pPr>
+      <w:rPr>
+        <w:rFonts w:ascii="Wingdings" w:hAnsi="Wingdings" w:hint="default"/>
+        <w:sz w:val="20"/>
+      </w:rPr>
+    </w:lvl>
+    <w:lvl w:ilvl="4" w:tentative="1">
+      <w:start w:val="1"/>
+      <w:numFmt w:val="bullet"/>
+      <w:lvlText w:val=""/>
+      <w:lvlJc w:val="left"/>
+      <w:pPr>
+        <w:tabs>
+          <w:tab w:val="num" w:pos="3600"/>
+        </w:tabs>
+        <w:ind w:left="3600" w:hanging="360"/>
+      </w:pPr>
+      <w:rPr>
+        <w:rFonts w:ascii="Wingdings" w:hAnsi="Wingdings" w:hint="default"/>
+        <w:sz w:val="20"/>
+      </w:rPr>
+    </w:lvl>
+    <w:lvl w:ilvl="5" w:tentative="1">
+      <w:start w:val="1"/>
+      <w:numFmt w:val="bullet"/>
+      <w:lvlText w:val=""/>
+      <w:lvlJc w:val="left"/>
+      <w:pPr>
+        <w:tabs>
+          <w:tab w:val="num" w:pos="4320"/>
+        </w:tabs>
+        <w:ind w:left="4320" w:hanging="360"/>
+      </w:pPr>
+      <w:rPr>
+        <w:rFonts w:ascii="Wingdings" w:hAnsi="Wingdings" w:hint="default"/>
+        <w:sz w:val="20"/>
+      </w:rPr>
+    </w:lvl>
+    <w:lvl w:ilvl="6" w:tentative="1">
+      <w:start w:val="1"/>
+      <w:numFmt w:val="bullet"/>
+      <w:lvlText w:val=""/>
+      <w:lvlJc w:val="left"/>
+      <w:pPr>
+        <w:tabs>
+          <w:tab w:val="num" w:pos="5040"/>
+        </w:tabs>
+        <w:ind w:left="5040" w:hanging="360"/>
+      </w:pPr>
+      <w:rPr>
+        <w:rFonts w:ascii="Wingdings" w:hAnsi="Wingdings" w:hint="default"/>
+        <w:sz w:val="20"/>
+      </w:rPr>
+    </w:lvl>
+    <w:lvl w:ilvl="7" w:tentative="1">
+      <w:start w:val="1"/>
+      <w:numFmt w:val="bullet"/>
+      <w:lvlText w:val=""/>
+      <w:lvlJc w:val="left"/>
+      <w:pPr>
+        <w:tabs>
+          <w:tab w:val="num" w:pos="5760"/>
+        </w:tabs>
+        <w:ind w:left="5760" w:hanging="360"/>
+      </w:pPr>
+      <w:rPr>
+        <w:rFonts w:ascii="Wingdings" w:hAnsi="Wingdings" w:hint="default"/>
+        <w:sz w:val="20"/>
+      </w:rPr>
+    </w:lvl>
+    <w:lvl w:ilvl="8" w:tentative="1">
+      <w:start w:val="1"/>
+      <w:numFmt w:val="bullet"/>
+      <w:lvlText w:val=""/>
+      <w:lvlJc w:val="left"/>
+      <w:pPr>
+        <w:tabs>
+          <w:tab w:val="num" w:pos="6480"/>
+        </w:tabs>
+        <w:ind w:left="6480" w:hanging="360"/>
+      </w:pPr>
+      <w:rPr>
+        <w:rFonts w:ascii="Wingdings" w:hAnsi="Wingdings" w:hint="default"/>
+        <w:sz w:val="20"/>
+      </w:rPr>
+    </w:lvl>
+  </w:abstractNum>
+  <w:abstractNum w:abstractNumId="1" w15:restartNumberingAfterBreak="0">
+    <w:nsid w:val="0E4925F8"/>
+    <w:multiLevelType w:val="multilevel"/>
+    <w:tmpl w:val="86364CF4"/>
+    <w:lvl w:ilvl="0">
+      <w:start w:val="1"/>
+      <w:numFmt w:val="decimal"/>
+      <w:lvlText w:val="%1."/>
+      <w:lvlJc w:val="left"/>
+      <w:pPr>
+        <w:tabs>
+          <w:tab w:val="num" w:pos="720"/>
+        </w:tabs>
+        <w:ind w:left="720" w:hanging="360"/>
+      </w:pPr>
+    </w:lvl>
+    <w:lvl w:ilvl="1" w:tentative="1">
+      <w:start w:val="1"/>
+      <w:numFmt w:val="decimal"/>
+      <w:lvlText w:val="%2."/>
+      <w:lvlJc w:val="left"/>
+      <w:pPr>
+        <w:tabs>
+          <w:tab w:val="num" w:pos="1440"/>
+        </w:tabs>
+        <w:ind w:left="1440" w:hanging="360"/>
+      </w:pPr>
+    </w:lvl>
+    <w:lvl w:ilvl="2" w:tentative="1">
+      <w:start w:val="1"/>
+      <w:numFmt w:val="decimal"/>
+      <w:lvlText w:val="%3."/>
+      <w:lvlJc w:val="left"/>
+      <w:pPr>
+        <w:tabs>
+          <w:tab w:val="num" w:pos="2160"/>
+        </w:tabs>
+        <w:ind w:left="2160" w:hanging="360"/>
+      </w:pPr>
+    </w:lvl>
+    <w:lvl w:ilvl="3" w:tentative="1">
+      <w:start w:val="1"/>
+      <w:numFmt w:val="decimal"/>
+      <w:lvlText w:val="%4."/>
+      <w:lvlJc w:val="left"/>
+      <w:pPr>
+        <w:tabs>
+          <w:tab w:val="num" w:pos="2880"/>
+        </w:tabs>
+        <w:ind w:left="2880" w:hanging="360"/>
+      </w:pPr>
+    </w:lvl>
+    <w:lvl w:ilvl="4" w:tentative="1">
+      <w:start w:val="1"/>
+      <w:numFmt w:val="decimal"/>
+      <w:lvlText w:val="%5."/>
+      <w:lvlJc w:val="left"/>
+      <w:pPr>
+        <w:tabs>
+          <w:tab w:val="num" w:pos="3600"/>
+        </w:tabs>
+        <w:ind w:left="3600" w:hanging="360"/>
+      </w:pPr>
+    </w:lvl>
+    <w:lvl w:ilvl="5" w:tentative="1">
+      <w:start w:val="1"/>
+      <w:numFmt w:val="decimal"/>
+      <w:lvlText w:val="%6."/>
+      <w:lvlJc w:val="left"/>
+      <w:pPr>
+        <w:tabs>
+          <w:tab w:val="num" w:pos="4320"/>
+        </w:tabs>
+        <w:ind w:left="4320" w:hanging="360"/>
+      </w:pPr>
+    </w:lvl>
+    <w:lvl w:ilvl="6" w:tentative="1">
+      <w:start w:val="1"/>
+      <w:numFmt w:val="decimal"/>
+      <w:lvlText w:val="%7."/>
+      <w:lvlJc w:val="left"/>
+      <w:pPr>
+        <w:tabs>
+          <w:tab w:val="num" w:pos="5040"/>
+        </w:tabs>
+        <w:ind w:left="5040" w:hanging="360"/>
+      </w:pPr>
+    </w:lvl>
+    <w:lvl w:ilvl="7" w:tentative="1">
+      <w:start w:val="1"/>
+      <w:numFmt w:val="decimal"/>
+      <w:lvlText w:val="%8."/>
+      <w:lvlJc w:val="left"/>
+      <w:pPr>
+        <w:tabs>
+          <w:tab w:val="num" w:pos="5760"/>
+        </w:tabs>
+        <w:ind w:left="5760" w:hanging="360"/>
+      </w:pPr>
+    </w:lvl>
+    <w:lvl w:ilvl="8" w:tentative="1">
+      <w:start w:val="1"/>
+      <w:numFmt w:val="decimal"/>
+      <w:lvlText w:val="%9."/>
+      <w:lvlJc w:val="left"/>
+      <w:pPr>
+        <w:tabs>
+          <w:tab w:val="num" w:pos="6480"/>
+        </w:tabs>
+        <w:ind w:left="6480" w:hanging="360"/>
+      </w:pPr>
+    </w:lvl>
+  </w:abstractNum>
+  <w:abstractNum w:abstractNumId="2" w15:restartNumberingAfterBreak="0">
+    <w:nsid w:val="17763AD2"/>
+    <w:multiLevelType w:val="multilevel"/>
+    <w:tmpl w:val="900EDA5E"/>
+    <w:lvl w:ilvl="0">
+      <w:start w:val="1"/>
+      <w:numFmt w:val="bullet"/>
+      <w:lvlText w:val=""/>
+      <w:lvlJc w:val="left"/>
+      <w:pPr>
+        <w:tabs>
+          <w:tab w:val="num" w:pos="720"/>
+        </w:tabs>
+        <w:ind w:left="720" w:hanging="360"/>
+      </w:pPr>
+      <w:rPr>
+        <w:rFonts w:ascii="Symbol" w:hAnsi="Symbol" w:hint="default"/>
+        <w:sz w:val="20"/>
+      </w:rPr>
+    </w:lvl>
+    <w:lvl w:ilvl="1" w:tentative="1">
+      <w:start w:val="1"/>
+      <w:numFmt w:val="bullet"/>
+      <w:lvlText w:val="o"/>
+      <w:lvlJc w:val="left"/>
+      <w:pPr>
+        <w:tabs>
+          <w:tab w:val="num" w:pos="1440"/>
+        </w:tabs>
+        <w:ind w:left="1440" w:hanging="360"/>
+      </w:pPr>
+      <w:rPr>
+        <w:rFonts w:ascii="Courier New" w:hAnsi="Courier New" w:hint="default"/>
+        <w:sz w:val="20"/>
+      </w:rPr>
+    </w:lvl>
+    <w:lvl w:ilvl="2" w:tentative="1">
+      <w:start w:val="1"/>
+      <w:numFmt w:val="bullet"/>
+      <w:lvlText w:val=""/>
+      <w:lvlJc w:val="left"/>
+      <w:pPr>
+        <w:tabs>
+          <w:tab w:val="num" w:pos="2160"/>
+        </w:tabs>
+        <w:ind w:left="2160" w:hanging="360"/>
+      </w:pPr>
+      <w:rPr>
+        <w:rFonts w:ascii="Wingdings" w:hAnsi="Wingdings" w:hint="default"/>
+        <w:sz w:val="20"/>
+      </w:rPr>
+    </w:lvl>
+    <w:lvl w:ilvl="3" w:tentative="1">
+      <w:start w:val="1"/>
+      <w:numFmt w:val="bullet"/>
+      <w:lvlText w:val=""/>
+      <w:lvlJc w:val="left"/>
+      <w:pPr>
+        <w:tabs>
+          <w:tab w:val="num" w:pos="2880"/>
+        </w:tabs>
+        <w:ind w:left="2880" w:hanging="360"/>
+      </w:pPr>
+      <w:rPr>
+        <w:rFonts w:ascii="Wingdings" w:hAnsi="Wingdings" w:hint="default"/>
+        <w:sz w:val="20"/>
+      </w:rPr>
+    </w:lvl>
+    <w:lvl w:ilvl="4" w:tentative="1">
+      <w:start w:val="1"/>
+      <w:numFmt w:val="bullet"/>
+      <w:lvlText w:val=""/>
+      <w:lvlJc w:val="left"/>
+      <w:pPr>
+        <w:tabs>
+          <w:tab w:val="num" w:pos="3600"/>
+        </w:tabs>
+        <w:ind w:left="3600" w:hanging="360"/>
+      </w:pPr>
+      <w:rPr>
+        <w:rFonts w:ascii="Wingdings" w:hAnsi="Wingdings" w:hint="default"/>
+        <w:sz w:val="20"/>
+      </w:rPr>
+    </w:lvl>
+    <w:lvl w:ilvl="5" w:tentative="1">
+      <w:start w:val="1"/>
+      <w:numFmt w:val="bullet"/>
+      <w:lvlText w:val=""/>
+      <w:lvlJc w:val="left"/>
+      <w:pPr>
+        <w:tabs>
+          <w:tab w:val="num" w:pos="4320"/>
+        </w:tabs>
+        <w:ind w:left="4320" w:hanging="360"/>
+      </w:pPr>
+      <w:rPr>
+        <w:rFonts w:ascii="Wingdings" w:hAnsi="Wingdings" w:hint="default"/>
+        <w:sz w:val="20"/>
+      </w:rPr>
+    </w:lvl>
+    <w:lvl w:ilvl="6" w:tentative="1">
+      <w:start w:val="1"/>
+      <w:numFmt w:val="bullet"/>
+      <w:lvlText w:val=""/>
+      <w:lvlJc w:val="left"/>
+      <w:pPr>
+        <w:tabs>
+          <w:tab w:val="num" w:pos="5040"/>
+        </w:tabs>
+        <w:ind w:left="5040" w:hanging="360"/>
+      </w:pPr>
+      <w:rPr>
+        <w:rFonts w:ascii="Wingdings" w:hAnsi="Wingdings" w:hint="default"/>
+        <w:sz w:val="20"/>
+      </w:rPr>
+    </w:lvl>
+    <w:lvl w:ilvl="7" w:tentative="1">
+      <w:start w:val="1"/>
+      <w:numFmt w:val="bullet"/>
+      <w:lvlText w:val=""/>
+      <w:lvlJc w:val="left"/>
+      <w:pPr>
+        <w:tabs>
+          <w:tab w:val="num" w:pos="5760"/>
+        </w:tabs>
+        <w:ind w:left="5760" w:hanging="360"/>
+      </w:pPr>
+      <w:rPr>
+        <w:rFonts w:ascii="Wingdings" w:hAnsi="Wingdings" w:hint="default"/>
+        <w:sz w:val="20"/>
+      </w:rPr>
+    </w:lvl>
+    <w:lvl w:ilvl="8" w:tentative="1">
+      <w:start w:val="1"/>
+      <w:numFmt w:val="bullet"/>
+      <w:lvlText w:val=""/>
+      <w:lvlJc w:val="left"/>
+      <w:pPr>
+        <w:tabs>
+          <w:tab w:val="num" w:pos="6480"/>
+        </w:tabs>
+        <w:ind w:left="6480" w:hanging="360"/>
+      </w:pPr>
+      <w:rPr>
+        <w:rFonts w:ascii="Wingdings" w:hAnsi="Wingdings" w:hint="default"/>
+        <w:sz w:val="20"/>
+      </w:rPr>
+    </w:lvl>
+  </w:abstractNum>
+  <w:abstractNum w:abstractNumId="3" w15:restartNumberingAfterBreak="0">
+    <w:nsid w:val="2B146293"/>
+    <w:multiLevelType w:val="multilevel"/>
+    <w:tmpl w:val="F816102E"/>
+    <w:lvl w:ilvl="0">
+      <w:start w:val="1"/>
+      <w:numFmt w:val="bullet"/>
+      <w:lvlText w:val=""/>
+      <w:lvlJc w:val="left"/>
+      <w:pPr>
+        <w:tabs>
+          <w:tab w:val="num" w:pos="720"/>
+        </w:tabs>
+        <w:ind w:left="720" w:hanging="360"/>
+      </w:pPr>
+      <w:rPr>
+        <w:rFonts w:ascii="Symbol" w:hAnsi="Symbol" w:hint="default"/>
+        <w:sz w:val="20"/>
+      </w:rPr>
+    </w:lvl>
+    <w:lvl w:ilvl="1" w:tentative="1">
+      <w:start w:val="1"/>
+      <w:numFmt w:val="bullet"/>
+      <w:lvlText w:val="o"/>
+      <w:lvlJc w:val="left"/>
+      <w:pPr>
+        <w:tabs>
+          <w:tab w:val="num" w:pos="1440"/>
+        </w:tabs>
+        <w:ind w:left="1440" w:hanging="360"/>
+      </w:pPr>
+      <w:rPr>
+        <w:rFonts w:ascii="Courier New" w:hAnsi="Courier New" w:hint="default"/>
+        <w:sz w:val="20"/>
+      </w:rPr>
+    </w:lvl>
+    <w:lvl w:ilvl="2" w:tentative="1">
+      <w:start w:val="1"/>
+      <w:numFmt w:val="bullet"/>
+      <w:lvlText w:val=""/>
+      <w:lvlJc w:val="left"/>
+      <w:pPr>
+        <w:tabs>
+          <w:tab w:val="num" w:pos="2160"/>
+        </w:tabs>
+        <w:ind w:left="2160" w:hanging="360"/>
+      </w:pPr>
+      <w:rPr>
+        <w:rFonts w:ascii="Wingdings" w:hAnsi="Wingdings" w:hint="default"/>
+        <w:sz w:val="20"/>
+      </w:rPr>
+    </w:lvl>
+    <w:lvl w:ilvl="3" w:tentative="1">
+      <w:start w:val="1"/>
+      <w:numFmt w:val="bullet"/>
+      <w:lvlText w:val=""/>
+      <w:lvlJc w:val="left"/>
+      <w:pPr>
+        <w:tabs>
+          <w:tab w:val="num" w:pos="2880"/>
+        </w:tabs>
+        <w:ind w:left="2880" w:hanging="360"/>
+      </w:pPr>
+      <w:rPr>
+        <w:rFonts w:ascii="Wingdings" w:hAnsi="Wingdings" w:hint="default"/>
+        <w:sz w:val="20"/>
+      </w:rPr>
+    </w:lvl>
+    <w:lvl w:ilvl="4" w:tentative="1">
+      <w:start w:val="1"/>
+      <w:numFmt w:val="bullet"/>
+      <w:lvlText w:val=""/>
+      <w:lvlJc w:val="left"/>
+      <w:pPr>
+        <w:tabs>
+          <w:tab w:val="num" w:pos="3600"/>
+        </w:tabs>
+        <w:ind w:left="3600" w:hanging="360"/>
+      </w:pPr>
+      <w:rPr>
+        <w:rFonts w:ascii="Wingdings" w:hAnsi="Wingdings" w:hint="default"/>
+        <w:sz w:val="20"/>
+      </w:rPr>
+    </w:lvl>
+    <w:lvl w:ilvl="5" w:tentative="1">
+      <w:start w:val="1"/>
+      <w:numFmt w:val="bullet"/>
+      <w:lvlText w:val=""/>
+      <w:lvlJc w:val="left"/>
+      <w:pPr>
+        <w:tabs>
+          <w:tab w:val="num" w:pos="4320"/>
+        </w:tabs>
+        <w:ind w:left="4320" w:hanging="360"/>
+      </w:pPr>
+      <w:rPr>
+        <w:rFonts w:ascii="Wingdings" w:hAnsi="Wingdings" w:hint="default"/>
+        <w:sz w:val="20"/>
+      </w:rPr>
+    </w:lvl>
+    <w:lvl w:ilvl="6" w:tentative="1">
+      <w:start w:val="1"/>
+      <w:numFmt w:val="bullet"/>
+      <w:lvlText w:val=""/>
+      <w:lvlJc w:val="left"/>
+      <w:pPr>
+        <w:tabs>
+          <w:tab w:val="num" w:pos="5040"/>
+        </w:tabs>
+        <w:ind w:left="5040" w:hanging="360"/>
+      </w:pPr>
+      <w:rPr>
+        <w:rFonts w:ascii="Wingdings" w:hAnsi="Wingdings" w:hint="default"/>
+        <w:sz w:val="20"/>
+      </w:rPr>
+    </w:lvl>
+    <w:lvl w:ilvl="7" w:tentative="1">
+      <w:start w:val="1"/>
+      <w:numFmt w:val="bullet"/>
+      <w:lvlText w:val=""/>
+      <w:lvlJc w:val="left"/>
+      <w:pPr>
+        <w:tabs>
+          <w:tab w:val="num" w:pos="5760"/>
+        </w:tabs>
+        <w:ind w:left="5760" w:hanging="360"/>
+      </w:pPr>
+      <w:rPr>
+        <w:rFonts w:ascii="Wingdings" w:hAnsi="Wingdings" w:hint="default"/>
+        <w:sz w:val="20"/>
+      </w:rPr>
+    </w:lvl>
+    <w:lvl w:ilvl="8" w:tentative="1">
+      <w:start w:val="1"/>
+      <w:numFmt w:val="bullet"/>
+      <w:lvlText w:val=""/>
+      <w:lvlJc w:val="left"/>
+      <w:pPr>
+        <w:tabs>
+          <w:tab w:val="num" w:pos="6480"/>
+        </w:tabs>
+        <w:ind w:left="6480" w:hanging="360"/>
+      </w:pPr>
+      <w:rPr>
+        <w:rFonts w:ascii="Wingdings" w:hAnsi="Wingdings" w:hint="default"/>
+        <w:sz w:val="20"/>
+      </w:rPr>
+    </w:lvl>
+  </w:abstractNum>
+  <w:abstractNum w:abstractNumId="4" w15:restartNumberingAfterBreak="0">
+    <w:nsid w:val="2CA45672"/>
+    <w:multiLevelType w:val="multilevel"/>
+    <w:tmpl w:val="3104D4B0"/>
+    <w:lvl w:ilvl="0">
+      <w:start w:val="1"/>
+      <w:numFmt w:val="bullet"/>
+      <w:lvlText w:val=""/>
+      <w:lvlJc w:val="left"/>
+      <w:pPr>
+        <w:tabs>
+          <w:tab w:val="num" w:pos="720"/>
+        </w:tabs>
+        <w:ind w:left="720" w:hanging="360"/>
+      </w:pPr>
+      <w:rPr>
+        <w:rFonts w:ascii="Symbol" w:hAnsi="Symbol" w:hint="default"/>
+        <w:sz w:val="20"/>
+      </w:rPr>
+    </w:lvl>
+    <w:lvl w:ilvl="1" w:tentative="1">
+      <w:start w:val="1"/>
+      <w:numFmt w:val="bullet"/>
+      <w:lvlText w:val="o"/>
+      <w:lvlJc w:val="left"/>
+      <w:pPr>
+        <w:tabs>
+          <w:tab w:val="num" w:pos="1440"/>
+        </w:tabs>
+        <w:ind w:left="1440" w:hanging="360"/>
+      </w:pPr>
+      <w:rPr>
+        <w:rFonts w:ascii="Courier New" w:hAnsi="Courier New" w:hint="default"/>
+        <w:sz w:val="20"/>
+      </w:rPr>
+    </w:lvl>
+    <w:lvl w:ilvl="2" w:tentative="1">
+      <w:start w:val="1"/>
+      <w:numFmt w:val="bullet"/>
+      <w:lvlText w:val=""/>
+      <w:lvlJc w:val="left"/>
+      <w:pPr>
+        <w:tabs>
+          <w:tab w:val="num" w:pos="2160"/>
+        </w:tabs>
+        <w:ind w:left="2160" w:hanging="360"/>
+      </w:pPr>
+      <w:rPr>
+        <w:rFonts w:ascii="Wingdings" w:hAnsi="Wingdings" w:hint="default"/>
+        <w:sz w:val="20"/>
+      </w:rPr>
+    </w:lvl>
+    <w:lvl w:ilvl="3" w:tentative="1">
+      <w:start w:val="1"/>
+      <w:numFmt w:val="bullet"/>
+      <w:lvlText w:val=""/>
+      <w:lvlJc w:val="left"/>
+      <w:pPr>
+        <w:tabs>
+          <w:tab w:val="num" w:pos="2880"/>
+        </w:tabs>
+        <w:ind w:left="2880" w:hanging="360"/>
+      </w:pPr>
+      <w:rPr>
+        <w:rFonts w:ascii="Wingdings" w:hAnsi="Wingdings" w:hint="default"/>
+        <w:sz w:val="20"/>
+      </w:rPr>
+    </w:lvl>
+    <w:lvl w:ilvl="4" w:tentative="1">
+      <w:start w:val="1"/>
+      <w:numFmt w:val="bullet"/>
+      <w:lvlText w:val=""/>
+      <w:lvlJc w:val="left"/>
+      <w:pPr>
+        <w:tabs>
+          <w:tab w:val="num" w:pos="3600"/>
+        </w:tabs>
+        <w:ind w:left="3600" w:hanging="360"/>
+      </w:pPr>
+      <w:rPr>
+        <w:rFonts w:ascii="Wingdings" w:hAnsi="Wingdings" w:hint="default"/>
+        <w:sz w:val="20"/>
+      </w:rPr>
+    </w:lvl>
+    <w:lvl w:ilvl="5" w:tentative="1">
+      <w:start w:val="1"/>
+      <w:numFmt w:val="bullet"/>
+      <w:lvlText w:val=""/>
+      <w:lvlJc w:val="left"/>
+      <w:pPr>
+        <w:tabs>
+          <w:tab w:val="num" w:pos="4320"/>
+        </w:tabs>
+        <w:ind w:left="4320" w:hanging="360"/>
+      </w:pPr>
+      <w:rPr>
+        <w:rFonts w:ascii="Wingdings" w:hAnsi="Wingdings" w:hint="default"/>
+        <w:sz w:val="20"/>
+      </w:rPr>
+    </w:lvl>
+    <w:lvl w:ilvl="6" w:tentative="1">
+      <w:start w:val="1"/>
+      <w:numFmt w:val="bullet"/>
+      <w:lvlText w:val=""/>
+      <w:lvlJc w:val="left"/>
+      <w:pPr>
+        <w:tabs>
+          <w:tab w:val="num" w:pos="5040"/>
+        </w:tabs>
+        <w:ind w:left="5040" w:hanging="360"/>
+      </w:pPr>
+      <w:rPr>
+        <w:rFonts w:ascii="Wingdings" w:hAnsi="Wingdings" w:hint="default"/>
+        <w:sz w:val="20"/>
+      </w:rPr>
+    </w:lvl>
+    <w:lvl w:ilvl="7" w:tentative="1">
+      <w:start w:val="1"/>
+      <w:numFmt w:val="bullet"/>
+      <w:lvlText w:val=""/>
+      <w:lvlJc w:val="left"/>
+      <w:pPr>
+        <w:tabs>
+          <w:tab w:val="num" w:pos="5760"/>
+        </w:tabs>
+        <w:ind w:left="5760" w:hanging="360"/>
+      </w:pPr>
+      <w:rPr>
+        <w:rFonts w:ascii="Wingdings" w:hAnsi="Wingdings" w:hint="default"/>
+        <w:sz w:val="20"/>
+      </w:rPr>
+    </w:lvl>
+    <w:lvl w:ilvl="8" w:tentative="1">
+      <w:start w:val="1"/>
+      <w:numFmt w:val="bullet"/>
+      <w:lvlText w:val=""/>
+      <w:lvlJc w:val="left"/>
+      <w:pPr>
+        <w:tabs>
+          <w:tab w:val="num" w:pos="6480"/>
+        </w:tabs>
+        <w:ind w:left="6480" w:hanging="360"/>
+      </w:pPr>
+      <w:rPr>
+        <w:rFonts w:ascii="Wingdings" w:hAnsi="Wingdings" w:hint="default"/>
+        <w:sz w:val="20"/>
+      </w:rPr>
+    </w:lvl>
+  </w:abstractNum>
+  <w:abstractNum w:abstractNumId="5" w15:restartNumberingAfterBreak="0">
+    <w:nsid w:val="34D873A5"/>
+    <w:multiLevelType w:val="multilevel"/>
+    <w:tmpl w:val="AC22011E"/>
+    <w:lvl w:ilvl="0">
+      <w:start w:val="1"/>
+      <w:numFmt w:val="bullet"/>
+      <w:lvlText w:val=""/>
+      <w:lvlJc w:val="left"/>
+      <w:pPr>
+        <w:tabs>
+          <w:tab w:val="num" w:pos="720"/>
+        </w:tabs>
+        <w:ind w:left="720" w:hanging="360"/>
+      </w:pPr>
+      <w:rPr>
+        <w:rFonts w:ascii="Symbol" w:hAnsi="Symbol" w:hint="default"/>
+        <w:sz w:val="20"/>
+      </w:rPr>
+    </w:lvl>
+    <w:lvl w:ilvl="1" w:tentative="1">
+      <w:start w:val="1"/>
+      <w:numFmt w:val="bullet"/>
+      <w:lvlText w:val="o"/>
+      <w:lvlJc w:val="left"/>
+      <w:pPr>
+        <w:tabs>
+          <w:tab w:val="num" w:pos="1440"/>
+        </w:tabs>
+        <w:ind w:left="1440" w:hanging="360"/>
+      </w:pPr>
+      <w:rPr>
+        <w:rFonts w:ascii="Courier New" w:hAnsi="Courier New" w:hint="default"/>
+        <w:sz w:val="20"/>
+      </w:rPr>
+    </w:lvl>
+    <w:lvl w:ilvl="2" w:tentative="1">
+      <w:start w:val="1"/>
+      <w:numFmt w:val="bullet"/>
+      <w:lvlText w:val=""/>
+      <w:lvlJc w:val="left"/>
+      <w:pPr>
+        <w:tabs>
+          <w:tab w:val="num" w:pos="2160"/>
+        </w:tabs>
+        <w:ind w:left="2160" w:hanging="360"/>
+      </w:pPr>
+      <w:rPr>
+        <w:rFonts w:ascii="Wingdings" w:hAnsi="Wingdings" w:hint="default"/>
+        <w:sz w:val="20"/>
+      </w:rPr>
+    </w:lvl>
+    <w:lvl w:ilvl="3" w:tentative="1">
+      <w:start w:val="1"/>
+      <w:numFmt w:val="bullet"/>
+      <w:lvlText w:val=""/>
+      <w:lvlJc w:val="left"/>
+      <w:pPr>
+        <w:tabs>
+          <w:tab w:val="num" w:pos="2880"/>
+        </w:tabs>
+        <w:ind w:left="2880" w:hanging="360"/>
+      </w:pPr>
+      <w:rPr>
+        <w:rFonts w:ascii="Wingdings" w:hAnsi="Wingdings" w:hint="default"/>
+        <w:sz w:val="20"/>
+      </w:rPr>
+    </w:lvl>
+    <w:lvl w:ilvl="4" w:tentative="1">
+      <w:start w:val="1"/>
+      <w:numFmt w:val="bullet"/>
+      <w:lvlText w:val=""/>
+      <w:lvlJc w:val="left"/>
+      <w:pPr>
+        <w:tabs>
+          <w:tab w:val="num" w:pos="3600"/>
+        </w:tabs>
+        <w:ind w:left="3600" w:hanging="360"/>
+      </w:pPr>
+      <w:rPr>
+        <w:rFonts w:ascii="Wingdings" w:hAnsi="Wingdings" w:hint="default"/>
+        <w:sz w:val="20"/>
+      </w:rPr>
+    </w:lvl>
+    <w:lvl w:ilvl="5" w:tentative="1">
+      <w:start w:val="1"/>
+      <w:numFmt w:val="bullet"/>
+      <w:lvlText w:val=""/>
+      <w:lvlJc w:val="left"/>
+      <w:pPr>
+        <w:tabs>
+          <w:tab w:val="num" w:pos="4320"/>
+        </w:tabs>
+        <w:ind w:left="4320" w:hanging="360"/>
+      </w:pPr>
+      <w:rPr>
+        <w:rFonts w:ascii="Wingdings" w:hAnsi="Wingdings" w:hint="default"/>
+        <w:sz w:val="20"/>
+      </w:rPr>
+    </w:lvl>
+    <w:lvl w:ilvl="6" w:tentative="1">
+      <w:start w:val="1"/>
+      <w:numFmt w:val="bullet"/>
+      <w:lvlText w:val=""/>
+      <w:lvlJc w:val="left"/>
+      <w:pPr>
+        <w:tabs>
+          <w:tab w:val="num" w:pos="5040"/>
+        </w:tabs>
+        <w:ind w:left="5040" w:hanging="360"/>
+      </w:pPr>
+      <w:rPr>
+        <w:rFonts w:ascii="Wingdings" w:hAnsi="Wingdings" w:hint="default"/>
+        <w:sz w:val="20"/>
+      </w:rPr>
+    </w:lvl>
+    <w:lvl w:ilvl="7" w:tentative="1">
+      <w:start w:val="1"/>
+      <w:numFmt w:val="bullet"/>
+      <w:lvlText w:val=""/>
+      <w:lvlJc w:val="left"/>
+      <w:pPr>
+        <w:tabs>
+          <w:tab w:val="num" w:pos="5760"/>
+        </w:tabs>
+        <w:ind w:left="5760" w:hanging="360"/>
+      </w:pPr>
+      <w:rPr>
+        <w:rFonts w:ascii="Wingdings" w:hAnsi="Wingdings" w:hint="default"/>
+        <w:sz w:val="20"/>
+      </w:rPr>
+    </w:lvl>
+    <w:lvl w:ilvl="8" w:tentative="1">
+      <w:start w:val="1"/>
+      <w:numFmt w:val="bullet"/>
+      <w:lvlText w:val=""/>
+      <w:lvlJc w:val="left"/>
+      <w:pPr>
+        <w:tabs>
+          <w:tab w:val="num" w:pos="6480"/>
+        </w:tabs>
+        <w:ind w:left="6480" w:hanging="360"/>
+      </w:pPr>
+      <w:rPr>
+        <w:rFonts w:ascii="Wingdings" w:hAnsi="Wingdings" w:hint="default"/>
+        <w:sz w:val="20"/>
+      </w:rPr>
+    </w:lvl>
+  </w:abstractNum>
+  <w:abstractNum w:abstractNumId="6" w15:restartNumberingAfterBreak="0">
+    <w:nsid w:val="4C66357C"/>
+    <w:multiLevelType w:val="multilevel"/>
+    <w:tmpl w:val="27C898C6"/>
+    <w:lvl w:ilvl="0">
+      <w:start w:val="1"/>
+      <w:numFmt w:val="bullet"/>
+      <w:lvlText w:val=""/>
+      <w:lvlJc w:val="left"/>
+      <w:pPr>
+        <w:tabs>
+          <w:tab w:val="num" w:pos="720"/>
+        </w:tabs>
+        <w:ind w:left="720" w:hanging="360"/>
+      </w:pPr>
+      <w:rPr>
+        <w:rFonts w:ascii="Symbol" w:hAnsi="Symbol" w:hint="default"/>
+        <w:sz w:val="20"/>
+      </w:rPr>
+    </w:lvl>
+    <w:lvl w:ilvl="1" w:tentative="1">
+      <w:start w:val="1"/>
+      <w:numFmt w:val="bullet"/>
+      <w:lvlText w:val="o"/>
+      <w:lvlJc w:val="left"/>
+      <w:pPr>
+        <w:tabs>
+          <w:tab w:val="num" w:pos="1440"/>
+        </w:tabs>
+        <w:ind w:left="1440" w:hanging="360"/>
+      </w:pPr>
+      <w:rPr>
+        <w:rFonts w:ascii="Courier New" w:hAnsi="Courier New" w:hint="default"/>
+        <w:sz w:val="20"/>
+      </w:rPr>
+    </w:lvl>
+    <w:lvl w:ilvl="2" w:tentative="1">
+      <w:start w:val="1"/>
+      <w:numFmt w:val="bullet"/>
+      <w:lvlText w:val=""/>
+      <w:lvlJc w:val="left"/>
+      <w:pPr>
+        <w:tabs>
+          <w:tab w:val="num" w:pos="2160"/>
+        </w:tabs>
+        <w:ind w:left="2160" w:hanging="360"/>
+      </w:pPr>
+      <w:rPr>
+        <w:rFonts w:ascii="Wingdings" w:hAnsi="Wingdings" w:hint="default"/>
+        <w:sz w:val="20"/>
+      </w:rPr>
+    </w:lvl>
+    <w:lvl w:ilvl="3" w:tentative="1">
+      <w:start w:val="1"/>
+      <w:numFmt w:val="bullet"/>
+      <w:lvlText w:val=""/>
+      <w:lvlJc w:val="left"/>
+      <w:pPr>
+        <w:tabs>
+          <w:tab w:val="num" w:pos="2880"/>
+        </w:tabs>
+        <w:ind w:left="2880" w:hanging="360"/>
+      </w:pPr>
+      <w:rPr>
+        <w:rFonts w:ascii="Wingdings" w:hAnsi="Wingdings" w:hint="default"/>
+        <w:sz w:val="20"/>
+      </w:rPr>
+    </w:lvl>
+    <w:lvl w:ilvl="4" w:tentative="1">
+      <w:start w:val="1"/>
+      <w:numFmt w:val="bullet"/>
+      <w:lvlText w:val=""/>
+      <w:lvlJc w:val="left"/>
+      <w:pPr>
+        <w:tabs>
+          <w:tab w:val="num" w:pos="3600"/>
+        </w:tabs>
+        <w:ind w:left="3600" w:hanging="360"/>
+      </w:pPr>
+      <w:rPr>
+        <w:rFonts w:ascii="Wingdings" w:hAnsi="Wingdings" w:hint="default"/>
+        <w:sz w:val="20"/>
+      </w:rPr>
+    </w:lvl>
+    <w:lvl w:ilvl="5" w:tentative="1">
+      <w:start w:val="1"/>
+      <w:numFmt w:val="bullet"/>
+      <w:lvlText w:val=""/>
+      <w:lvlJc w:val="left"/>
+      <w:pPr>
+        <w:tabs>
+          <w:tab w:val="num" w:pos="4320"/>
+        </w:tabs>
+        <w:ind w:left="4320" w:hanging="360"/>
+      </w:pPr>
+      <w:rPr>
+        <w:rFonts w:ascii="Wingdings" w:hAnsi="Wingdings" w:hint="default"/>
+        <w:sz w:val="20"/>
+      </w:rPr>
+    </w:lvl>
+    <w:lvl w:ilvl="6" w:tentative="1">
+      <w:start w:val="1"/>
+      <w:numFmt w:val="bullet"/>
+      <w:lvlText w:val=""/>
+      <w:lvlJc w:val="left"/>
+      <w:pPr>
+        <w:tabs>
+          <w:tab w:val="num" w:pos="5040"/>
+        </w:tabs>
+        <w:ind w:left="5040" w:hanging="360"/>
+      </w:pPr>
+      <w:rPr>
+        <w:rFonts w:ascii="Wingdings" w:hAnsi="Wingdings" w:hint="default"/>
+        <w:sz w:val="20"/>
+      </w:rPr>
+    </w:lvl>
+    <w:lvl w:ilvl="7" w:tentative="1">
+      <w:start w:val="1"/>
+      <w:numFmt w:val="bullet"/>
+      <w:lvlText w:val=""/>
+      <w:lvlJc w:val="left"/>
+      <w:pPr>
+        <w:tabs>
+          <w:tab w:val="num" w:pos="5760"/>
+        </w:tabs>
+        <w:ind w:left="5760" w:hanging="360"/>
+      </w:pPr>
+      <w:rPr>
+        <w:rFonts w:ascii="Wingdings" w:hAnsi="Wingdings" w:hint="default"/>
+        <w:sz w:val="20"/>
+      </w:rPr>
+    </w:lvl>
+    <w:lvl w:ilvl="8" w:tentative="1">
+      <w:start w:val="1"/>
+      <w:numFmt w:val="bullet"/>
+      <w:lvlText w:val=""/>
+      <w:lvlJc w:val="left"/>
+      <w:pPr>
+        <w:tabs>
+          <w:tab w:val="num" w:pos="6480"/>
+        </w:tabs>
+        <w:ind w:left="6480" w:hanging="360"/>
+      </w:pPr>
+      <w:rPr>
+        <w:rFonts w:ascii="Wingdings" w:hAnsi="Wingdings" w:hint="default"/>
+        <w:sz w:val="20"/>
+      </w:rPr>
+    </w:lvl>
+  </w:abstractNum>
+  <w:abstractNum w:abstractNumId="7" w15:restartNumberingAfterBreak="0">
+    <w:nsid w:val="51CD7F5B"/>
+    <w:multiLevelType w:val="multilevel"/>
+    <w:tmpl w:val="1116D1EA"/>
+    <w:lvl w:ilvl="0">
+      <w:start w:val="1"/>
+      <w:numFmt w:val="bullet"/>
+      <w:lvlText w:val=""/>
+      <w:lvlJc w:val="left"/>
+      <w:pPr>
+        <w:tabs>
+          <w:tab w:val="num" w:pos="720"/>
+        </w:tabs>
+        <w:ind w:left="720" w:hanging="360"/>
+      </w:pPr>
+      <w:rPr>
+        <w:rFonts w:ascii="Symbol" w:hAnsi="Symbol" w:hint="default"/>
+        <w:sz w:val="20"/>
+      </w:rPr>
+    </w:lvl>
+    <w:lvl w:ilvl="1" w:tentative="1">
+      <w:start w:val="1"/>
+      <w:numFmt w:val="bullet"/>
+      <w:lvlText w:val="o"/>
+      <w:lvlJc w:val="left"/>
+      <w:pPr>
+        <w:tabs>
+          <w:tab w:val="num" w:pos="1440"/>
+        </w:tabs>
+        <w:ind w:left="1440" w:hanging="360"/>
+      </w:pPr>
+      <w:rPr>
+        <w:rFonts w:ascii="Courier New" w:hAnsi="Courier New" w:hint="default"/>
+        <w:sz w:val="20"/>
+      </w:rPr>
+    </w:lvl>
+    <w:lvl w:ilvl="2" w:tentative="1">
+      <w:start w:val="1"/>
+      <w:numFmt w:val="bullet"/>
+      <w:lvlText w:val=""/>
+      <w:lvlJc w:val="left"/>
+      <w:pPr>
+        <w:tabs>
+          <w:tab w:val="num" w:pos="2160"/>
+        </w:tabs>
+        <w:ind w:left="2160" w:hanging="360"/>
+      </w:pPr>
+      <w:rPr>
+        <w:rFonts w:ascii="Wingdings" w:hAnsi="Wingdings" w:hint="default"/>
+        <w:sz w:val="20"/>
+      </w:rPr>
+    </w:lvl>
+    <w:lvl w:ilvl="3" w:tentative="1">
+      <w:start w:val="1"/>
+      <w:numFmt w:val="bullet"/>
+      <w:lvlText w:val=""/>
+      <w:lvlJc w:val="left"/>
+      <w:pPr>
+        <w:tabs>
+          <w:tab w:val="num" w:pos="2880"/>
+        </w:tabs>
+        <w:ind w:left="2880" w:hanging="360"/>
+      </w:pPr>
+      <w:rPr>
+        <w:rFonts w:ascii="Wingdings" w:hAnsi="Wingdings" w:hint="default"/>
+        <w:sz w:val="20"/>
+      </w:rPr>
+    </w:lvl>
+    <w:lvl w:ilvl="4" w:tentative="1">
+      <w:start w:val="1"/>
+      <w:numFmt w:val="bullet"/>
+      <w:lvlText w:val=""/>
+      <w:lvlJc w:val="left"/>
+      <w:pPr>
+        <w:tabs>
+          <w:tab w:val="num" w:pos="3600"/>
+        </w:tabs>
+        <w:ind w:left="3600" w:hanging="360"/>
+      </w:pPr>
+      <w:rPr>
+        <w:rFonts w:ascii="Wingdings" w:hAnsi="Wingdings" w:hint="default"/>
+        <w:sz w:val="20"/>
+      </w:rPr>
+    </w:lvl>
+    <w:lvl w:ilvl="5" w:tentative="1">
+      <w:start w:val="1"/>
+      <w:numFmt w:val="bullet"/>
+      <w:lvlText w:val=""/>
+      <w:lvlJc w:val="left"/>
+      <w:pPr>
+        <w:tabs>
+          <w:tab w:val="num" w:pos="4320"/>
+        </w:tabs>
+        <w:ind w:left="4320" w:hanging="360"/>
+      </w:pPr>
+      <w:rPr>
+        <w:rFonts w:ascii="Wingdings" w:hAnsi="Wingdings" w:hint="default"/>
+        <w:sz w:val="20"/>
+      </w:rPr>
+    </w:lvl>
+    <w:lvl w:ilvl="6" w:tentative="1">
+      <w:start w:val="1"/>
+      <w:numFmt w:val="bullet"/>
+      <w:lvlText w:val=""/>
+      <w:lvlJc w:val="left"/>
+      <w:pPr>
+        <w:tabs>
+          <w:tab w:val="num" w:pos="5040"/>
+        </w:tabs>
+        <w:ind w:left="5040" w:hanging="360"/>
+      </w:pPr>
+      <w:rPr>
+        <w:rFonts w:ascii="Wingdings" w:hAnsi="Wingdings" w:hint="default"/>
+        <w:sz w:val="20"/>
+      </w:rPr>
+    </w:lvl>
+    <w:lvl w:ilvl="7" w:tentative="1">
+      <w:start w:val="1"/>
+      <w:numFmt w:val="bullet"/>
+      <w:lvlText w:val=""/>
+      <w:lvlJc w:val="left"/>
+      <w:pPr>
+        <w:tabs>
+          <w:tab w:val="num" w:pos="5760"/>
+        </w:tabs>
+        <w:ind w:left="5760" w:hanging="360"/>
+      </w:pPr>
+      <w:rPr>
+        <w:rFonts w:ascii="Wingdings" w:hAnsi="Wingdings" w:hint="default"/>
+        <w:sz w:val="20"/>
+      </w:rPr>
+    </w:lvl>
+    <w:lvl w:ilvl="8" w:tentative="1">
+      <w:start w:val="1"/>
+      <w:numFmt w:val="bullet"/>
+      <w:lvlText w:val=""/>
+      <w:lvlJc w:val="left"/>
+      <w:pPr>
+        <w:tabs>
+          <w:tab w:val="num" w:pos="6480"/>
+        </w:tabs>
+        <w:ind w:left="6480" w:hanging="360"/>
+      </w:pPr>
+      <w:rPr>
+        <w:rFonts w:ascii="Wingdings" w:hAnsi="Wingdings" w:hint="default"/>
+        <w:sz w:val="20"/>
+      </w:rPr>
+    </w:lvl>
+  </w:abstractNum>
+  <w:abstractNum w:abstractNumId="8" w15:restartNumberingAfterBreak="0">
+    <w:nsid w:val="52276B66"/>
+    <w:multiLevelType w:val="multilevel"/>
+    <w:tmpl w:val="CC1E368A"/>
+    <w:lvl w:ilvl="0">
+      <w:start w:val="1"/>
+      <w:numFmt w:val="bullet"/>
+      <w:lvlText w:val=""/>
+      <w:lvlJc w:val="left"/>
+      <w:pPr>
+        <w:tabs>
+          <w:tab w:val="num" w:pos="720"/>
+        </w:tabs>
+        <w:ind w:left="720" w:hanging="360"/>
+      </w:pPr>
+      <w:rPr>
+        <w:rFonts w:ascii="Symbol" w:hAnsi="Symbol" w:hint="default"/>
+        <w:sz w:val="20"/>
+      </w:rPr>
+    </w:lvl>
+    <w:lvl w:ilvl="1" w:tentative="1">
+      <w:start w:val="1"/>
+      <w:numFmt w:val="bullet"/>
+      <w:lvlText w:val="o"/>
+      <w:lvlJc w:val="left"/>
+      <w:pPr>
+        <w:tabs>
+          <w:tab w:val="num" w:pos="1440"/>
+        </w:tabs>
+        <w:ind w:left="1440" w:hanging="360"/>
+      </w:pPr>
+      <w:rPr>
+        <w:rFonts w:ascii="Courier New" w:hAnsi="Courier New" w:hint="default"/>
+        <w:sz w:val="20"/>
+      </w:rPr>
+    </w:lvl>
+    <w:lvl w:ilvl="2" w:tentative="1">
+      <w:start w:val="1"/>
+      <w:numFmt w:val="bullet"/>
+      <w:lvlText w:val=""/>
+      <w:lvlJc w:val="left"/>
+      <w:pPr>
+        <w:tabs>
+          <w:tab w:val="num" w:pos="2160"/>
+        </w:tabs>
+        <w:ind w:left="2160" w:hanging="360"/>
+      </w:pPr>
+      <w:rPr>
+        <w:rFonts w:ascii="Wingdings" w:hAnsi="Wingdings" w:hint="default"/>
+        <w:sz w:val="20"/>
+      </w:rPr>
+    </w:lvl>
+    <w:lvl w:ilvl="3" w:tentative="1">
+      <w:start w:val="1"/>
+      <w:numFmt w:val="bullet"/>
+      <w:lvlText w:val=""/>
+      <w:lvlJc w:val="left"/>
+      <w:pPr>
+        <w:tabs>
+          <w:tab w:val="num" w:pos="2880"/>
+        </w:tabs>
+        <w:ind w:left="2880" w:hanging="360"/>
+      </w:pPr>
+      <w:rPr>
+        <w:rFonts w:ascii="Wingdings" w:hAnsi="Wingdings" w:hint="default"/>
+        <w:sz w:val="20"/>
+      </w:rPr>
+    </w:lvl>
+    <w:lvl w:ilvl="4" w:tentative="1">
+      <w:start w:val="1"/>
+      <w:numFmt w:val="bullet"/>
+      <w:lvlText w:val=""/>
+      <w:lvlJc w:val="left"/>
+      <w:pPr>
+        <w:tabs>
+          <w:tab w:val="num" w:pos="3600"/>
+        </w:tabs>
+        <w:ind w:left="3600" w:hanging="360"/>
+      </w:pPr>
+      <w:rPr>
+        <w:rFonts w:ascii="Wingdings" w:hAnsi="Wingdings" w:hint="default"/>
+        <w:sz w:val="20"/>
+      </w:rPr>
+    </w:lvl>
+    <w:lvl w:ilvl="5" w:tentative="1">
+      <w:start w:val="1"/>
+      <w:numFmt w:val="bullet"/>
+      <w:lvlText w:val=""/>
+      <w:lvlJc w:val="left"/>
+      <w:pPr>
+        <w:tabs>
+          <w:tab w:val="num" w:pos="4320"/>
+        </w:tabs>
+        <w:ind w:left="4320" w:hanging="360"/>
+      </w:pPr>
+      <w:rPr>
+        <w:rFonts w:ascii="Wingdings" w:hAnsi="Wingdings" w:hint="default"/>
+        <w:sz w:val="20"/>
+      </w:rPr>
+    </w:lvl>
+    <w:lvl w:ilvl="6" w:tentative="1">
+      <w:start w:val="1"/>
+      <w:numFmt w:val="bullet"/>
+      <w:lvlText w:val=""/>
+      <w:lvlJc w:val="left"/>
+      <w:pPr>
+        <w:tabs>
+          <w:tab w:val="num" w:pos="5040"/>
+        </w:tabs>
+        <w:ind w:left="5040" w:hanging="360"/>
+      </w:pPr>
+      <w:rPr>
+        <w:rFonts w:ascii="Wingdings" w:hAnsi="Wingdings" w:hint="default"/>
+        <w:sz w:val="20"/>
+      </w:rPr>
+    </w:lvl>
+    <w:lvl w:ilvl="7" w:tentative="1">
+      <w:start w:val="1"/>
+      <w:numFmt w:val="bullet"/>
+      <w:lvlText w:val=""/>
+      <w:lvlJc w:val="left"/>
+      <w:pPr>
+        <w:tabs>
+          <w:tab w:val="num" w:pos="5760"/>
+        </w:tabs>
+        <w:ind w:left="5760" w:hanging="360"/>
+      </w:pPr>
+      <w:rPr>
+        <w:rFonts w:ascii="Wingdings" w:hAnsi="Wingdings" w:hint="default"/>
+        <w:sz w:val="20"/>
+      </w:rPr>
+    </w:lvl>
+    <w:lvl w:ilvl="8" w:tentative="1">
+      <w:start w:val="1"/>
+      <w:numFmt w:val="bullet"/>
+      <w:lvlText w:val=""/>
+      <w:lvlJc w:val="left"/>
+      <w:pPr>
+        <w:tabs>
+          <w:tab w:val="num" w:pos="6480"/>
+        </w:tabs>
+        <w:ind w:left="6480" w:hanging="360"/>
+      </w:pPr>
+      <w:rPr>
+        <w:rFonts w:ascii="Wingdings" w:hAnsi="Wingdings" w:hint="default"/>
+        <w:sz w:val="20"/>
+      </w:rPr>
+    </w:lvl>
+  </w:abstractNum>
+  <w:abstractNum w:abstractNumId="9" w15:restartNumberingAfterBreak="0">
+    <w:nsid w:val="64DA412D"/>
+    <w:multiLevelType w:val="multilevel"/>
+    <w:tmpl w:val="3BF8E72A"/>
+    <w:lvl w:ilvl="0">
+      <w:start w:val="1"/>
+      <w:numFmt w:val="bullet"/>
+      <w:lvlText w:val=""/>
+      <w:lvlJc w:val="left"/>
+      <w:pPr>
+        <w:tabs>
+          <w:tab w:val="num" w:pos="720"/>
+        </w:tabs>
+        <w:ind w:left="720" w:hanging="360"/>
+      </w:pPr>
+      <w:rPr>
+        <w:rFonts w:ascii="Symbol" w:hAnsi="Symbol" w:hint="default"/>
+        <w:sz w:val="20"/>
+      </w:rPr>
+    </w:lvl>
+    <w:lvl w:ilvl="1" w:tentative="1">
+      <w:start w:val="1"/>
+      <w:numFmt w:val="bullet"/>
+      <w:lvlText w:val="o"/>
+      <w:lvlJc w:val="left"/>
+      <w:pPr>
+        <w:tabs>
+          <w:tab w:val="num" w:pos="1440"/>
+        </w:tabs>
+        <w:ind w:left="1440" w:hanging="360"/>
+      </w:pPr>
+      <w:rPr>
+        <w:rFonts w:ascii="Courier New" w:hAnsi="Courier New" w:hint="default"/>
+        <w:sz w:val="20"/>
+      </w:rPr>
+    </w:lvl>
+    <w:lvl w:ilvl="2" w:tentative="1">
+      <w:start w:val="1"/>
+      <w:numFmt w:val="bullet"/>
+      <w:lvlText w:val=""/>
+      <w:lvlJc w:val="left"/>
+      <w:pPr>
+        <w:tabs>
+          <w:tab w:val="num" w:pos="2160"/>
+        </w:tabs>
+        <w:ind w:left="2160" w:hanging="360"/>
+      </w:pPr>
+      <w:rPr>
+        <w:rFonts w:ascii="Wingdings" w:hAnsi="Wingdings" w:hint="default"/>
+        <w:sz w:val="20"/>
+      </w:rPr>
+    </w:lvl>
+    <w:lvl w:ilvl="3" w:tentative="1">
+      <w:start w:val="1"/>
+      <w:numFmt w:val="bullet"/>
+      <w:lvlText w:val=""/>
+      <w:lvlJc w:val="left"/>
+      <w:pPr>
+        <w:tabs>
+          <w:tab w:val="num" w:pos="2880"/>
+        </w:tabs>
+        <w:ind w:left="2880" w:hanging="360"/>
+      </w:pPr>
+      <w:rPr>
+        <w:rFonts w:ascii="Wingdings" w:hAnsi="Wingdings" w:hint="default"/>
+        <w:sz w:val="20"/>
+      </w:rPr>
+    </w:lvl>
+    <w:lvl w:ilvl="4" w:tentative="1">
+      <w:start w:val="1"/>
+      <w:numFmt w:val="bullet"/>
+      <w:lvlText w:val=""/>
+      <w:lvlJc w:val="left"/>
+      <w:pPr>
+        <w:tabs>
+          <w:tab w:val="num" w:pos="3600"/>
+        </w:tabs>
+        <w:ind w:left="3600" w:hanging="360"/>
+      </w:pPr>
+      <w:rPr>
+        <w:rFonts w:ascii="Wingdings" w:hAnsi="Wingdings" w:hint="default"/>
+        <w:sz w:val="20"/>
+      </w:rPr>
+    </w:lvl>
+    <w:lvl w:ilvl="5" w:tentative="1">
+      <w:start w:val="1"/>
+      <w:numFmt w:val="bullet"/>
+      <w:lvlText w:val=""/>
+      <w:lvlJc w:val="left"/>
+      <w:pPr>
+        <w:tabs>
+          <w:tab w:val="num" w:pos="4320"/>
+        </w:tabs>
+        <w:ind w:left="4320" w:hanging="360"/>
+      </w:pPr>
+      <w:rPr>
+        <w:rFonts w:ascii="Wingdings" w:hAnsi="Wingdings" w:hint="default"/>
+        <w:sz w:val="20"/>
+      </w:rPr>
+    </w:lvl>
+    <w:lvl w:ilvl="6" w:tentative="1">
+      <w:start w:val="1"/>
+      <w:numFmt w:val="bullet"/>
+      <w:lvlText w:val=""/>
+      <w:lvlJc w:val="left"/>
+      <w:pPr>
+        <w:tabs>
+          <w:tab w:val="num" w:pos="5040"/>
+        </w:tabs>
+        <w:ind w:left="5040" w:hanging="360"/>
+      </w:pPr>
+      <w:rPr>
+        <w:rFonts w:ascii="Wingdings" w:hAnsi="Wingdings" w:hint="default"/>
+        <w:sz w:val="20"/>
+      </w:rPr>
+    </w:lvl>
+    <w:lvl w:ilvl="7" w:tentative="1">
+      <w:start w:val="1"/>
+      <w:numFmt w:val="bullet"/>
+      <w:lvlText w:val=""/>
+      <w:lvlJc w:val="left"/>
+      <w:pPr>
+        <w:tabs>
+          <w:tab w:val="num" w:pos="5760"/>
+        </w:tabs>
+        <w:ind w:left="5760" w:hanging="360"/>
+      </w:pPr>
+      <w:rPr>
+        <w:rFonts w:ascii="Wingdings" w:hAnsi="Wingdings" w:hint="default"/>
+        <w:sz w:val="20"/>
+      </w:rPr>
+    </w:lvl>
+    <w:lvl w:ilvl="8" w:tentative="1">
+      <w:start w:val="1"/>
+      <w:numFmt w:val="bullet"/>
+      <w:lvlText w:val=""/>
+      <w:lvlJc w:val="left"/>
+      <w:pPr>
+        <w:tabs>
+          <w:tab w:val="num" w:pos="6480"/>
+        </w:tabs>
+        <w:ind w:left="6480" w:hanging="360"/>
+      </w:pPr>
+      <w:rPr>
+        <w:rFonts w:ascii="Wingdings" w:hAnsi="Wingdings" w:hint="default"/>
+        <w:sz w:val="20"/>
+      </w:rPr>
+    </w:lvl>
+  </w:abstractNum>
+  <w:abstractNum w:abstractNumId="10" w15:restartNumberingAfterBreak="0">
+    <w:nsid w:val="734445F2"/>
+    <w:multiLevelType w:val="multilevel"/>
+    <w:tmpl w:val="173EEAFA"/>
+    <w:lvl w:ilvl="0">
+      <w:start w:val="1"/>
+      <w:numFmt w:val="bullet"/>
+      <w:lvlText w:val=""/>
+      <w:lvlJc w:val="left"/>
+      <w:pPr>
+        <w:tabs>
+          <w:tab w:val="num" w:pos="720"/>
+        </w:tabs>
+        <w:ind w:left="720" w:hanging="360"/>
+      </w:pPr>
+      <w:rPr>
+        <w:rFonts w:ascii="Symbol" w:hAnsi="Symbol" w:hint="default"/>
+        <w:sz w:val="20"/>
+      </w:rPr>
+    </w:lvl>
+    <w:lvl w:ilvl="1" w:tentative="1">
+      <w:start w:val="1"/>
+      <w:numFmt w:val="bullet"/>
+      <w:lvlText w:val="o"/>
+      <w:lvlJc w:val="left"/>
+      <w:pPr>
+        <w:tabs>
+          <w:tab w:val="num" w:pos="1440"/>
+        </w:tabs>
+        <w:ind w:left="1440" w:hanging="360"/>
+      </w:pPr>
+      <w:rPr>
+        <w:rFonts w:ascii="Courier New" w:hAnsi="Courier New" w:hint="default"/>
+        <w:sz w:val="20"/>
+      </w:rPr>
+    </w:lvl>
+    <w:lvl w:ilvl="2" w:tentative="1">
+      <w:start w:val="1"/>
+      <w:numFmt w:val="bullet"/>
+      <w:lvlText w:val=""/>
+      <w:lvlJc w:val="left"/>
+      <w:pPr>
+        <w:tabs>
+          <w:tab w:val="num" w:pos="2160"/>
+        </w:tabs>
+        <w:ind w:left="2160" w:hanging="360"/>
+      </w:pPr>
+      <w:rPr>
+        <w:rFonts w:ascii="Wingdings" w:hAnsi="Wingdings" w:hint="default"/>
+        <w:sz w:val="20"/>
+      </w:rPr>
+    </w:lvl>
+    <w:lvl w:ilvl="3" w:tentative="1">
+      <w:start w:val="1"/>
+      <w:numFmt w:val="bullet"/>
+      <w:lvlText w:val=""/>
+      <w:lvlJc w:val="left"/>
+      <w:pPr>
+        <w:tabs>
+          <w:tab w:val="num" w:pos="2880"/>
+        </w:tabs>
+        <w:ind w:left="2880" w:hanging="360"/>
+      </w:pPr>
+      <w:rPr>
+        <w:rFonts w:ascii="Wingdings" w:hAnsi="Wingdings" w:hint="default"/>
+        <w:sz w:val="20"/>
+      </w:rPr>
+    </w:lvl>
+    <w:lvl w:ilvl="4" w:tentative="1">
+      <w:start w:val="1"/>
+      <w:numFmt w:val="bullet"/>
+      <w:lvlText w:val=""/>
+      <w:lvlJc w:val="left"/>
+      <w:pPr>
+        <w:tabs>
+          <w:tab w:val="num" w:pos="3600"/>
+        </w:tabs>
+        <w:ind w:left="3600" w:hanging="360"/>
+      </w:pPr>
+      <w:rPr>
+        <w:rFonts w:ascii="Wingdings" w:hAnsi="Wingdings" w:hint="default"/>
+        <w:sz w:val="20"/>
+      </w:rPr>
+    </w:lvl>
+    <w:lvl w:ilvl="5" w:tentative="1">
+      <w:start w:val="1"/>
+      <w:numFmt w:val="bullet"/>
+      <w:lvlText w:val=""/>
+      <w:lvlJc w:val="left"/>
+      <w:pPr>
+        <w:tabs>
+          <w:tab w:val="num" w:pos="4320"/>
+        </w:tabs>
+        <w:ind w:left="4320" w:hanging="360"/>
+      </w:pPr>
+      <w:rPr>
+        <w:rFonts w:ascii="Wingdings" w:hAnsi="Wingdings" w:hint="default"/>
+        <w:sz w:val="20"/>
+      </w:rPr>
+    </w:lvl>
+    <w:lvl w:ilvl="6" w:tentative="1">
+      <w:start w:val="1"/>
+      <w:numFmt w:val="bullet"/>
+      <w:lvlText w:val=""/>
+      <w:lvlJc w:val="left"/>
+      <w:pPr>
+        <w:tabs>
+          <w:tab w:val="num" w:pos="5040"/>
+        </w:tabs>
+        <w:ind w:left="5040" w:hanging="360"/>
+      </w:pPr>
+      <w:rPr>
+        <w:rFonts w:ascii="Wingdings" w:hAnsi="Wingdings" w:hint="default"/>
+        <w:sz w:val="20"/>
+      </w:rPr>
+    </w:lvl>
+    <w:lvl w:ilvl="7" w:tentative="1">
+      <w:start w:val="1"/>
+      <w:numFmt w:val="bullet"/>
+      <w:lvlText w:val=""/>
+      <w:lvlJc w:val="left"/>
+      <w:pPr>
+        <w:tabs>
+          <w:tab w:val="num" w:pos="5760"/>
+        </w:tabs>
+        <w:ind w:left="5760" w:hanging="360"/>
+      </w:pPr>
+      <w:rPr>
+        <w:rFonts w:ascii="Wingdings" w:hAnsi="Wingdings" w:hint="default"/>
+        <w:sz w:val="20"/>
+      </w:rPr>
+    </w:lvl>
+    <w:lvl w:ilvl="8" w:tentative="1">
+      <w:start w:val="1"/>
+      <w:numFmt w:val="bullet"/>
+      <w:lvlText w:val=""/>
+      <w:lvlJc w:val="left"/>
+      <w:pPr>
+        <w:tabs>
+          <w:tab w:val="num" w:pos="6480"/>
+        </w:tabs>
+        <w:ind w:left="6480" w:hanging="360"/>
+      </w:pPr>
+      <w:rPr>
+        <w:rFonts w:ascii="Wingdings" w:hAnsi="Wingdings" w:hint="default"/>
+        <w:sz w:val="20"/>
+      </w:rPr>
+    </w:lvl>
+  </w:abstractNum>
+  <w:num w:numId="1" w16cid:durableId="1665939125">
+    <w:abstractNumId w:val="2"/>
+  </w:num>
+  <w:num w:numId="2" w16cid:durableId="485173528">
+    <w:abstractNumId w:val="0"/>
+  </w:num>
+  <w:num w:numId="3" w16cid:durableId="399253861">
+    <w:abstractNumId w:val="5"/>
+  </w:num>
+  <w:num w:numId="4" w16cid:durableId="1573926988">
+    <w:abstractNumId w:val="8"/>
+  </w:num>
+  <w:num w:numId="5" w16cid:durableId="427124253">
+    <w:abstractNumId w:val="10"/>
+  </w:num>
+  <w:num w:numId="6" w16cid:durableId="166292270">
+    <w:abstractNumId w:val="4"/>
+  </w:num>
+  <w:num w:numId="7" w16cid:durableId="1688948515">
+    <w:abstractNumId w:val="9"/>
+  </w:num>
+  <w:num w:numId="8" w16cid:durableId="371685806">
+    <w:abstractNumId w:val="3"/>
+  </w:num>
+  <w:num w:numId="9" w16cid:durableId="1583753191">
+    <w:abstractNumId w:val="7"/>
+  </w:num>
+  <w:num w:numId="10" w16cid:durableId="1509099001">
+    <w:abstractNumId w:val="1"/>
+  </w:num>
+  <w:num w:numId="11" w16cid:durableId="784689277">
+    <w:abstractNumId w:val="6"/>
+  </w:num>
+</w:numbering>
+</file>
+
 <file path=word/styles.xml><?xml version="1.0" encoding="utf-8"?>
-<w:styles xmlns:mc="http://schemas.openxmlformats.org/markup-compatibility/2006" xmlns:r="http://schemas.openxmlformats.org/officeDocument/2006/relationships" xmlns:w="http://schemas.openxmlformats.org/wordprocessingml/2006/main" xmlns:w14="http://schemas.microsoft.com/office/word/2010/wordml" xmlns:w15="http://schemas.microsoft.com/office/word/2012/wordml" xmlns:w16cid="http://schemas.microsoft.com/office/word/2016/wordml/cid" xmlns:w16se="http://schemas.microsoft.com/office/word/2015/wordml/symex" mc:Ignorable="w14 w15 w16se w16cid">
+<w:styles xmlns:mc="http://schemas.openxmlformats.org/markup-compatibility/2006" xmlns:r="http://schemas.openxmlformats.org/officeDocument/2006/relationships" xmlns:w="http://schemas.openxmlformats.org/wordprocessingml/2006/main" xmlns:w14="http://schemas.microsoft.com/office/word/2010/wordml" xmlns:w15="http://schemas.microsoft.com/office/word/2012/wordml" xmlns:w16cex="http://schemas.microsoft.com/office/word/2018/wordml/cex" xmlns:w16cid="http://schemas.microsoft.com/office/word/2016/wordml/cid" xmlns:w16="http://schemas.microsoft.com/office/word/2018/wordml" xmlns:w16du="http://schemas.microsoft.com/office/word/2023/wordml/word16du" xmlns:w16sdtdh="http://schemas.microsoft.com/office/word/2020/wordml/sdtdatahash" xmlns:w16se="http://schemas.microsoft.com/office/word/2015/wordml/symex" mc:Ignorable="w14 w15 w16se w16cid w16 w16cex w16sdtdh w16du">
   <w:docDefaults>
     <w:rPrDefault>
       <w:rPr>
@@ -146,7 +3336,7 @@
       </w:pPr>
     </w:pPrDefault>
   </w:docDefaults>
-  <w:latentStyles w:defLockedState="0" w:defUIPriority="99" w:defSemiHidden="0" w:defUnhideWhenUsed="0" w:defQFormat="0" w:count="375">
+  <w:latentStyles w:defLockedState="0" w:defUIPriority="99" w:defSemiHidden="0" w:defUnhideWhenUsed="0" w:defQFormat="0" w:count="376">
     <w:lsdException w:name="Normal" w:uiPriority="0" w:qFormat="1"/>
     <w:lsdException w:name="heading 1" w:uiPriority="9" w:qFormat="1"/>
     <w:lsdException w:name="heading 2" w:semiHidden="1" w:uiPriority="9" w:unhideWhenUsed="1" w:qFormat="1"/>
@@ -522,6 +3712,7 @@
     <w:lsdException w:name="Smart Hyperlink" w:semiHidden="1" w:unhideWhenUsed="1"/>
     <w:lsdException w:name="Hashtag" w:semiHidden="1" w:unhideWhenUsed="1"/>
     <w:lsdException w:name="Unresolved Mention" w:semiHidden="1" w:unhideWhenUsed="1"/>
+    <w:lsdException w:name="Smart Link" w:semiHidden="1" w:unhideWhenUsed="1"/>
   </w:latentStyles>
   <w:style w:type="paragraph" w:default="1" w:styleId="Normal">
     <w:name w:val="Normal"/>
@@ -530,7 +3721,6 @@
   <w:style w:type="character" w:default="1" w:styleId="DefaultParagraphFont">
     <w:name w:val="Default Paragraph Font"/>
     <w:uiPriority w:val="1"/>
-    <w:semiHidden/>
     <w:unhideWhenUsed/>
   </w:style>
   <w:style w:type="table" w:default="1" w:styleId="TableNormal">

</xml_diff>